<commit_message>
Work on generating the rest of the queries, update dependencies
</commit_message>
<xml_diff>
--- a/docs/Leírás.docx
+++ b/docs/Leírás.docx
@@ -524,8 +524,6 @@
         </w:rPr>
         <w:t>EK modell:</w:t>
       </w:r>
-      <w:bookmarkStart w:id="0" w:name="_GoBack"/>
-      <w:bookmarkEnd w:id="0"/>
     </w:p>
     <w:p>
       <w:pPr>
@@ -754,17 +752,19 @@
       </w:pPr>
       <w:r>
         <w:rPr>
-          <w:sz w:val="24"/>
-          <w:szCs w:val="24"/>
+          <w:noProof/>
+          <w:sz w:val="24"/>
+          <w:szCs w:val="24"/>
+          <w:lang w:eastAsia="hu-HU"/>
         </w:rPr>
         <w:drawing>
-          <wp:anchor distT="0" distB="0" distL="114300" distR="114300" simplePos="0" relativeHeight="251664384" behindDoc="1" locked="0" layoutInCell="1" allowOverlap="1" wp14:anchorId="6EA4C0B5" wp14:editId="4181D518">
+          <wp:anchor distT="0" distB="0" distL="114300" distR="114300" simplePos="0" relativeHeight="251664384" behindDoc="1" locked="0" layoutInCell="1" allowOverlap="1" wp14:anchorId="657BCF33" wp14:editId="59C8C393">
             <wp:simplePos x="0" y="0"/>
             <wp:positionH relativeFrom="column">
               <wp:posOffset>1785620</wp:posOffset>
             </wp:positionH>
             <wp:positionV relativeFrom="paragraph">
-              <wp:posOffset>210820</wp:posOffset>
+              <wp:posOffset>313055</wp:posOffset>
             </wp:positionV>
             <wp:extent cx="3983355" cy="2587625"/>
             <wp:effectExtent l="0" t="0" r="0" b="3175"/>
@@ -823,17 +823,19 @@
       </w:r>
       <w:r>
         <w:rPr>
-          <w:sz w:val="24"/>
-          <w:szCs w:val="24"/>
+          <w:noProof/>
+          <w:sz w:val="24"/>
+          <w:szCs w:val="24"/>
+          <w:lang w:eastAsia="hu-HU"/>
         </w:rPr>
         <w:drawing>
-          <wp:anchor distT="0" distB="0" distL="114300" distR="114300" simplePos="0" relativeHeight="251665408" behindDoc="1" locked="0" layoutInCell="1" allowOverlap="1" wp14:anchorId="2CD8BE94" wp14:editId="12140AD6">
+          <wp:anchor distT="0" distB="0" distL="114300" distR="114300" simplePos="0" relativeHeight="251665408" behindDoc="1" locked="0" layoutInCell="1" allowOverlap="1" wp14:anchorId="4366CB0D" wp14:editId="598885A4">
             <wp:simplePos x="0" y="0"/>
             <wp:positionH relativeFrom="column">
               <wp:posOffset>1317625</wp:posOffset>
             </wp:positionH>
             <wp:positionV relativeFrom="paragraph">
-              <wp:posOffset>3012440</wp:posOffset>
+              <wp:posOffset>3169920</wp:posOffset>
             </wp:positionV>
             <wp:extent cx="4452620" cy="2065655"/>
             <wp:effectExtent l="0" t="0" r="5080" b="0"/>
@@ -910,7 +912,16 @@
           <w:szCs w:val="24"/>
         </w:rPr>
         <w:br/>
-        <w:t>Az adatbázis előkészítéséhez XAMPP-ban kell MySQL szervert futtatni, majd PhpMyAdmin-ban kell létrehozni a ’timetable’ nevű adatbázist, amibe a projektben található ’timetable.sql’ fájlt kell beimportálni. Ehhez az adatbázishoz kell létrehozni egy új felhasználót ’timetable’ felhasználónévvel és a ’gimmecookies’ jelszóval.</w:t>
+        <w:t>Az adatbázis előkészítéséhez XA</w:t>
+      </w:r>
+      <w:bookmarkStart w:id="0" w:name="_GoBack"/>
+      <w:bookmarkEnd w:id="0"/>
+      <w:r>
+        <w:rPr>
+          <w:sz w:val="24"/>
+          <w:szCs w:val="24"/>
+        </w:rPr>
+        <w:t>MPP-ban kell MySQL szervert futtatni, majd PhpMyAdmin-ban kell létrehozni a ’timetable’ nevű adatbázist, amibe a projektben található ’timetable.sql’ fájlt kell beimportálni. Ehhez az adatbázishoz kell létrehozni egy új felhasználót ’timetable’ felhasználónévvel és a ’gimmecookies’ jelszóval.</w:t>
       </w:r>
       <w:r>
         <w:rPr>
@@ -1037,8 +1048,10 @@
       </w:pPr>
       <w:r>
         <w:rPr>
-          <w:sz w:val="24"/>
-          <w:szCs w:val="24"/>
+          <w:noProof/>
+          <w:sz w:val="24"/>
+          <w:szCs w:val="24"/>
+          <w:lang w:eastAsia="hu-HU"/>
         </w:rPr>
         <w:drawing>
           <wp:anchor distT="0" distB="0" distL="114300" distR="114300" simplePos="0" relativeHeight="251666432" behindDoc="1" locked="0" layoutInCell="1" allowOverlap="1" wp14:anchorId="1CBA8D74" wp14:editId="3BD14EC4">
@@ -1207,8 +1220,10 @@
       </w:pPr>
       <w:r>
         <w:rPr>
-          <w:sz w:val="24"/>
-          <w:szCs w:val="24"/>
+          <w:noProof/>
+          <w:sz w:val="24"/>
+          <w:szCs w:val="24"/>
+          <w:lang w:eastAsia="hu-HU"/>
         </w:rPr>
         <w:drawing>
           <wp:anchor distT="0" distB="0" distL="114300" distR="114300" simplePos="0" relativeHeight="251659264" behindDoc="1" locked="0" layoutInCell="1" allowOverlap="1" wp14:anchorId="123564CA" wp14:editId="256850AF">
@@ -1300,8 +1315,10 @@
       </w:pPr>
       <w:r>
         <w:rPr>
-          <w:sz w:val="24"/>
-          <w:szCs w:val="24"/>
+          <w:noProof/>
+          <w:sz w:val="24"/>
+          <w:szCs w:val="24"/>
+          <w:lang w:eastAsia="hu-HU"/>
         </w:rPr>
         <w:lastRenderedPageBreak/>
         <w:drawing>
@@ -1370,8 +1387,10 @@
       </w:r>
       <w:r>
         <w:rPr>
-          <w:sz w:val="24"/>
-          <w:szCs w:val="24"/>
+          <w:noProof/>
+          <w:sz w:val="24"/>
+          <w:szCs w:val="24"/>
+          <w:lang w:eastAsia="hu-HU"/>
         </w:rPr>
         <w:drawing>
           <wp:anchor distT="0" distB="0" distL="114300" distR="114300" simplePos="0" relativeHeight="251661312" behindDoc="1" locked="0" layoutInCell="1" allowOverlap="1" wp14:anchorId="168096B4" wp14:editId="5E224384">
@@ -1439,8 +1458,10 @@
       </w:r>
       <w:r>
         <w:rPr>
-          <w:sz w:val="24"/>
-          <w:szCs w:val="24"/>
+          <w:noProof/>
+          <w:sz w:val="24"/>
+          <w:szCs w:val="24"/>
+          <w:lang w:eastAsia="hu-HU"/>
         </w:rPr>
         <w:drawing>
           <wp:anchor distT="0" distB="0" distL="114300" distR="114300" simplePos="0" relativeHeight="251660288" behindDoc="1" locked="0" layoutInCell="1" allowOverlap="1" wp14:anchorId="63850DC5" wp14:editId="026E3136">
@@ -1546,21 +1567,7 @@
           <w:sz w:val="24"/>
           <w:szCs w:val="24"/>
         </w:rPr>
-        <w:t xml:space="preserve">Törlésre az adott táblázatbeli rekord sorában levő Törlés gombra való kattintással </w:t>
-      </w:r>
-      <w:r>
-        <w:rPr>
-          <w:sz w:val="24"/>
-          <w:szCs w:val="24"/>
-        </w:rPr>
-        <w:t>történik</w:t>
-      </w:r>
-      <w:r>
-        <w:rPr>
-          <w:sz w:val="24"/>
-          <w:szCs w:val="24"/>
-        </w:rPr>
-        <w:t>.</w:t>
+        <w:t>Törlésre az adott táblázatbeli rekord sorában levő Törlés gombra való kattintással történik.</w:t>
       </w:r>
       <w:r>
         <w:rPr>
@@ -1702,8 +1709,10 @@
       </w:pPr>
       <w:r>
         <w:rPr>
-          <w:sz w:val="24"/>
-          <w:szCs w:val="24"/>
+          <w:noProof/>
+          <w:sz w:val="24"/>
+          <w:szCs w:val="24"/>
+          <w:lang w:eastAsia="hu-HU"/>
         </w:rPr>
         <w:lastRenderedPageBreak/>
         <w:drawing>

</xml_diff>

<commit_message>
Add pie chart for per day class counts
</commit_message>
<xml_diff>
--- a/docs/Leírás.docx
+++ b/docs/Leírás.docx
@@ -8,6 +8,94 @@
       </w:pPr>
       <w:r>
         <w:rPr>
+          <w:rFonts w:cstheme="minorHAnsi"/>
+          <w:noProof/>
+          <w:lang w:eastAsia="hu-HU"/>
+        </w:rPr>
+        <w:drawing>
+          <wp:anchor distT="0" distB="0" distL="114300" distR="114300" simplePos="0" relativeHeight="251668480" behindDoc="1" locked="0" layoutInCell="1" allowOverlap="1" wp14:anchorId="2D3181D7" wp14:editId="5F4ED624">
+            <wp:simplePos x="0" y="0"/>
+            <wp:positionH relativeFrom="column">
+              <wp:posOffset>83820</wp:posOffset>
+            </wp:positionH>
+            <wp:positionV relativeFrom="paragraph">
+              <wp:posOffset>0</wp:posOffset>
+            </wp:positionV>
+            <wp:extent cx="527050" cy="476250"/>
+            <wp:effectExtent l="38100" t="38100" r="82550" b="95250"/>
+            <wp:wrapTight wrapText="bothSides">
+              <wp:wrapPolygon edited="0">
+                <wp:start x="8588" y="-1728"/>
+                <wp:lineTo x="1561" y="-864"/>
+                <wp:lineTo x="1561" y="12960"/>
+                <wp:lineTo x="-1561" y="12960"/>
+                <wp:lineTo x="-1561" y="21600"/>
+                <wp:lineTo x="781" y="25056"/>
+                <wp:lineTo x="3904" y="25056"/>
+                <wp:lineTo x="22641" y="21600"/>
+                <wp:lineTo x="24202" y="12960"/>
+                <wp:lineTo x="17957" y="12960"/>
+                <wp:lineTo x="18737" y="7776"/>
+                <wp:lineTo x="15614" y="-864"/>
+                <wp:lineTo x="12492" y="-1728"/>
+                <wp:lineTo x="8588" y="-1728"/>
+              </wp:wrapPolygon>
+            </wp:wrapTight>
+            <wp:docPr id="2" name="Kép 3">
+              <a:hlinkClick xmlns:a="http://schemas.openxmlformats.org/drawingml/2006/main" r:id="rId6"/>
+            </wp:docPr>
+            <wp:cNvGraphicFramePr>
+              <a:graphicFrameLocks xmlns:a="http://schemas.openxmlformats.org/drawingml/2006/main" noChangeAspect="1"/>
+            </wp:cNvGraphicFramePr>
+            <a:graphic xmlns:a="http://schemas.openxmlformats.org/drawingml/2006/main">
+              <a:graphicData uri="http://schemas.openxmlformats.org/drawingml/2006/picture">
+                <pic:pic xmlns:pic="http://schemas.openxmlformats.org/drawingml/2006/picture">
+                  <pic:nvPicPr>
+                    <pic:cNvPr id="0" name="github_PNG20.png"/>
+                    <pic:cNvPicPr/>
+                  </pic:nvPicPr>
+                  <pic:blipFill>
+                    <a:blip r:embed="rId7" cstate="print">
+                      <a:extLst>
+                        <a:ext uri="{28A0092B-C50C-407E-A947-70E740481C1C}">
+                          <a14:useLocalDpi xmlns:a14="http://schemas.microsoft.com/office/drawing/2010/main" val="0"/>
+                        </a:ext>
+                      </a:extLst>
+                    </a:blip>
+                    <a:stretch>
+                      <a:fillRect/>
+                    </a:stretch>
+                  </pic:blipFill>
+                  <pic:spPr>
+                    <a:xfrm>
+                      <a:off x="0" y="0"/>
+                      <a:ext cx="527050" cy="476250"/>
+                    </a:xfrm>
+                    <a:prstGeom prst="rect">
+                      <a:avLst/>
+                    </a:prstGeom>
+                    <a:effectLst>
+                      <a:outerShdw blurRad="50800" dist="38100" dir="2700000" algn="tl" rotWithShape="0">
+                        <a:prstClr val="black">
+                          <a:alpha val="40000"/>
+                        </a:prstClr>
+                      </a:outerShdw>
+                    </a:effectLst>
+                  </pic:spPr>
+                </pic:pic>
+              </a:graphicData>
+            </a:graphic>
+            <wp14:sizeRelH relativeFrom="page">
+              <wp14:pctWidth>0</wp14:pctWidth>
+            </wp14:sizeRelH>
+            <wp14:sizeRelV relativeFrom="page">
+              <wp14:pctHeight>0</wp14:pctHeight>
+            </wp14:sizeRelV>
+          </wp:anchor>
+        </w:drawing>
+      </w:r>
+      <w:r>
+        <w:rPr>
           <w:sz w:val="24"/>
           <w:szCs w:val="24"/>
         </w:rPr>
@@ -73,7 +161,16 @@
           <w:sz w:val="24"/>
           <w:szCs w:val="24"/>
         </w:rPr>
-        <w:t>Ebben a feladatban egy órarend kezelő alkalmazást és a hozzátartozó adatbázist kellett elkészíteni. Az alkalmazás képes diákonként/tanáronként megjeleníteni az órarendjeiket, külön kezelhetőek az egyes adatbázis táblák az alkalmazáson keresztül, illetve egyéb statisztikai adatok is kiolvashatók a program segítségével.</w:t>
+        <w:t xml:space="preserve">Ebben a feladatban egy órarend kezelő alkalmazást </w:t>
+      </w:r>
+      <w:bookmarkStart w:id="0" w:name="_GoBack"/>
+      <w:bookmarkEnd w:id="0"/>
+      <w:r>
+        <w:rPr>
+          <w:sz w:val="24"/>
+          <w:szCs w:val="24"/>
+        </w:rPr>
+        <w:t>és a hozzátartozó adatbázist kellett elkészíteni. Az alkalmazás képes diákonként/tanáronként megjeleníteni az órarendjeiket, külön kezelhetőek az egyes adatbázis táblák az alkalmazáson keresztül, illetve egyéb statisztikai adatok is kiolvashatók a program segítségével.</w:t>
       </w:r>
     </w:p>
     <w:p>
@@ -478,7 +575,7 @@
                     </pic:cNvPicPr>
                   </pic:nvPicPr>
                   <pic:blipFill>
-                    <a:blip r:embed="rId6">
+                    <a:blip r:embed="rId8">
                       <a:extLst>
                         <a:ext uri="{28A0092B-C50C-407E-A947-70E740481C1C}">
                           <a14:useLocalDpi xmlns:a14="http://schemas.microsoft.com/office/drawing/2010/main" val="0"/>
@@ -789,7 +886,7 @@
                     <pic:cNvPicPr/>
                   </pic:nvPicPr>
                   <pic:blipFill>
-                    <a:blip r:embed="rId7">
+                    <a:blip r:embed="rId9">
                       <a:extLst>
                         <a:ext uri="{28A0092B-C50C-407E-A947-70E740481C1C}">
                           <a14:useLocalDpi xmlns:a14="http://schemas.microsoft.com/office/drawing/2010/main" val="0"/>
@@ -860,7 +957,7 @@
                     <pic:cNvPicPr/>
                   </pic:nvPicPr>
                   <pic:blipFill rotWithShape="1">
-                    <a:blip r:embed="rId8" cstate="print">
+                    <a:blip r:embed="rId10" cstate="print">
                       <a:extLst>
                         <a:ext uri="{28A0092B-C50C-407E-A947-70E740481C1C}">
                           <a14:useLocalDpi xmlns:a14="http://schemas.microsoft.com/office/drawing/2010/main" val="0"/>
@@ -912,16 +1009,7 @@
           <w:szCs w:val="24"/>
         </w:rPr>
         <w:br/>
-        <w:t>Az adatbázis előkészítéséhez XA</w:t>
-      </w:r>
-      <w:bookmarkStart w:id="0" w:name="_GoBack"/>
-      <w:bookmarkEnd w:id="0"/>
-      <w:r>
-        <w:rPr>
-          <w:sz w:val="24"/>
-          <w:szCs w:val="24"/>
-        </w:rPr>
-        <w:t>MPP-ban kell MySQL szervert futtatni, majd PhpMyAdmin-ban kell létrehozni a ’timetable’ nevű adatbázist, amibe a projektben található ’timetable.sql’ fájlt kell beimportálni. Ehhez az adatbázishoz kell létrehozni egy új felhasználót ’timetable’ felhasználónévvel és a ’gimmecookies’ jelszóval.</w:t>
+        <w:t>Az adatbázis előkészítéséhez XAMPP-ban kell MySQL szervert futtatni, majd PhpMyAdmin-ban kell létrehozni a ’timetable’ nevű adatbázist, amibe a projektben található ’timetable.sql’ fájlt kell beimportálni. Ehhez az adatbázishoz kell létrehozni egy új felhasználót ’timetable’ felhasználónévvel és a ’gimmecookies’ jelszóval.</w:t>
       </w:r>
       <w:r>
         <w:rPr>
@@ -1085,7 +1173,7 @@
                     <pic:cNvPicPr/>
                   </pic:nvPicPr>
                   <pic:blipFill rotWithShape="1">
-                    <a:blip r:embed="rId9" cstate="print">
+                    <a:blip r:embed="rId11" cstate="print">
                       <a:extLst>
                         <a:ext uri="{28A0092B-C50C-407E-A947-70E740481C1C}">
                           <a14:useLocalDpi xmlns:a14="http://schemas.microsoft.com/office/drawing/2010/main" val="0"/>
@@ -1257,7 +1345,7 @@
                     <pic:cNvPicPr/>
                   </pic:nvPicPr>
                   <pic:blipFill>
-                    <a:blip r:embed="rId10">
+                    <a:blip r:embed="rId12">
                       <a:extLst>
                         <a:ext uri="{28A0092B-C50C-407E-A947-70E740481C1C}">
                           <a14:useLocalDpi xmlns:a14="http://schemas.microsoft.com/office/drawing/2010/main" val="0"/>
@@ -1353,7 +1441,7 @@
                     <pic:cNvPicPr/>
                   </pic:nvPicPr>
                   <pic:blipFill>
-                    <a:blip r:embed="rId11">
+                    <a:blip r:embed="rId13">
                       <a:extLst>
                         <a:ext uri="{28A0092B-C50C-407E-A947-70E740481C1C}">
                           <a14:useLocalDpi xmlns:a14="http://schemas.microsoft.com/office/drawing/2010/main" val="0"/>
@@ -1424,7 +1512,7 @@
                     <pic:cNvPicPr/>
                   </pic:nvPicPr>
                   <pic:blipFill>
-                    <a:blip r:embed="rId12">
+                    <a:blip r:embed="rId14">
                       <a:extLst>
                         <a:ext uri="{28A0092B-C50C-407E-A947-70E740481C1C}">
                           <a14:useLocalDpi xmlns:a14="http://schemas.microsoft.com/office/drawing/2010/main" val="0"/>
@@ -1495,7 +1583,7 @@
                     <pic:cNvPicPr/>
                   </pic:nvPicPr>
                   <pic:blipFill>
-                    <a:blip r:embed="rId13">
+                    <a:blip r:embed="rId15">
                       <a:extLst>
                         <a:ext uri="{28A0092B-C50C-407E-A947-70E740481C1C}">
                           <a14:useLocalDpi xmlns:a14="http://schemas.microsoft.com/office/drawing/2010/main" val="0"/>
@@ -1747,7 +1835,7 @@
                     <pic:cNvPicPr/>
                   </pic:nvPicPr>
                   <pic:blipFill>
-                    <a:blip r:embed="rId14">
+                    <a:blip r:embed="rId16">
                       <a:extLst>
                         <a:ext uri="{28A0092B-C50C-407E-A947-70E740481C1C}">
                           <a14:useLocalDpi xmlns:a14="http://schemas.microsoft.com/office/drawing/2010/main" val="0"/>

</xml_diff>

<commit_message>
Work on docs & complete 50 record goal
</commit_message>
<xml_diff>
--- a/docs/Leírás.docx
+++ b/docs/Leírás.docx
@@ -161,16 +161,7 @@
           <w:sz w:val="24"/>
           <w:szCs w:val="24"/>
         </w:rPr>
-        <w:t xml:space="preserve">Ebben a feladatban egy órarend kezelő alkalmazást </w:t>
-      </w:r>
-      <w:bookmarkStart w:id="0" w:name="_GoBack"/>
-      <w:bookmarkEnd w:id="0"/>
-      <w:r>
-        <w:rPr>
-          <w:sz w:val="24"/>
-          <w:szCs w:val="24"/>
-        </w:rPr>
-        <w:t>és a hozzátartozó adatbázist kellett elkészíteni. Az alkalmazás képes diákonként/tanáronként megjeleníteni az órarendjeiket, külön kezelhetőek az egyes adatbázis táblák az alkalmazáson keresztül, illetve egyéb statisztikai adatok is kiolvashatók a program segítségével.</w:t>
+        <w:t>Ebben a feladatban egy órarend kezelő alkalmazást és a hozzátartozó adatbázist kellett elkészíteni. Az alkalmazás képes diákonként/tanáronként megjeleníteni az órarendjeiket, külön kezelhetőek az egyes adatbázis táblák az alkalmazáson keresztül, illetve egyéb statisztikai adatok is kiolvashatók a program segítségével.</w:t>
       </w:r>
     </w:p>
     <w:p>
@@ -515,14 +506,30 @@
           <w:sz w:val="24"/>
           <w:szCs w:val="24"/>
         </w:rPr>
-        <w:t>Az adatbázis az XAMPP nevő programból futtattam, az adatbáziskezelő természetesen MySQL. Az alkalmazást Java nyelven írtam Java 11-es verzión. Adatbázishoz való csatlakozáshoz JDBC-t használtam, a gui összerakásához pedig JavaFX-et.</w:t>
-      </w:r>
-      <w:r>
-        <w:rPr>
-          <w:sz w:val="24"/>
-          <w:szCs w:val="24"/>
-        </w:rPr>
-        <w:t xml:space="preserve"> A dependency kezeléshez Maven-t használtam, ez az alkalmazás IDE-ből történő futtatásához szükséges.</w:t>
+        <w:t>Az adatbázis az XAMPP nevő programból futtattam, az adatbáziskezelő természetesen MySQL. Az alkalmazást Java nyelven írtam Jav</w:t>
+      </w:r>
+      <w:bookmarkStart w:id="0" w:name="_GoBack"/>
+      <w:bookmarkEnd w:id="0"/>
+      <w:r>
+        <w:rPr>
+          <w:sz w:val="24"/>
+          <w:szCs w:val="24"/>
+        </w:rPr>
+        <w:t>a 11-es verzión. Adatbázishoz való csatlakozáshoz JDBC-t használtam, a gui összerakásához pedig JavaFX-et.</w:t>
+      </w:r>
+      <w:r>
+        <w:rPr>
+          <w:sz w:val="24"/>
+          <w:szCs w:val="24"/>
+        </w:rPr>
+        <w:t xml:space="preserve"> A dependency kezeléshez Maven-t használtam</w:t>
+      </w:r>
+      <w:r>
+        <w:rPr>
+          <w:sz w:val="24"/>
+          <w:szCs w:val="24"/>
+        </w:rPr>
+        <w:t>.</w:t>
       </w:r>
     </w:p>
     <w:p>
@@ -641,142 +648,141 @@
         <w:lastRenderedPageBreak/>
         <w:t>Leképezés:</w:t>
       </w:r>
-    </w:p>
-    <w:p>
-      <w:pPr>
-        <w:rPr>
-          <w:sz w:val="24"/>
-          <w:szCs w:val="24"/>
-        </w:rPr>
-      </w:pPr>
-      <w:r>
-        <w:rPr>
-          <w:sz w:val="24"/>
-          <w:szCs w:val="24"/>
-        </w:rPr>
-        <w:br/>
-      </w:r>
-      <w:r>
-        <w:rPr>
-          <w:sz w:val="24"/>
-          <w:szCs w:val="24"/>
-        </w:rPr>
-        <w:t>Tantárgy(_azonosító_, név)</w:t>
-      </w:r>
-      <w:r>
-        <w:rPr>
-          <w:sz w:val="24"/>
-          <w:szCs w:val="24"/>
-        </w:rPr>
-        <w:br/>
-      </w:r>
-      <w:r>
-        <w:rPr>
-          <w:sz w:val="24"/>
-          <w:szCs w:val="24"/>
-        </w:rPr>
-        <w:t>Képzettség(_azonosító_, megnevezés)</w:t>
-      </w:r>
-      <w:r>
-        <w:rPr>
-          <w:sz w:val="24"/>
-          <w:szCs w:val="24"/>
-        </w:rPr>
-        <w:br/>
-      </w:r>
-      <w:r>
-        <w:rPr>
-          <w:sz w:val="24"/>
-          <w:szCs w:val="24"/>
-        </w:rPr>
-        <w:t>Osztály(_azonosító_, megnevezés)</w:t>
-      </w:r>
-      <w:r>
-        <w:rPr>
-          <w:sz w:val="24"/>
-          <w:szCs w:val="24"/>
-        </w:rPr>
-        <w:br/>
-      </w:r>
-      <w:r>
-        <w:rPr>
-          <w:sz w:val="24"/>
-          <w:szCs w:val="24"/>
-        </w:rPr>
-        <w:t>Terem(_azonosító_, teremSzám, épületSzám, férőhelyekSzáma, van-e projektor)</w:t>
-      </w:r>
-      <w:r>
-        <w:rPr>
-          <w:sz w:val="24"/>
-          <w:szCs w:val="24"/>
-        </w:rPr>
-        <w:br/>
-      </w:r>
-      <w:r>
-        <w:rPr>
-          <w:sz w:val="24"/>
-          <w:szCs w:val="24"/>
-        </w:rPr>
-        <w:br/>
-      </w:r>
-      <w:r>
-        <w:rPr>
-          <w:sz w:val="24"/>
-          <w:szCs w:val="24"/>
-        </w:rPr>
-        <w:t>Tanár(_személyi_szám_, Képzettség._azonosító_, név)</w:t>
-      </w:r>
-      <w:r>
-        <w:rPr>
-          <w:sz w:val="24"/>
-          <w:szCs w:val="24"/>
-        </w:rPr>
-        <w:br/>
-      </w:r>
-      <w:r>
-        <w:rPr>
-          <w:sz w:val="24"/>
-          <w:szCs w:val="24"/>
-        </w:rPr>
-        <w:t>Diák(_neptun_</w:t>
-      </w:r>
-      <w:r>
-        <w:rPr>
-          <w:sz w:val="24"/>
-          <w:szCs w:val="24"/>
-        </w:rPr>
-        <w:t>kód_, Osztály._azonosító_, név)</w:t>
-      </w:r>
-      <w:r>
-        <w:rPr>
-          <w:sz w:val="24"/>
-          <w:szCs w:val="24"/>
-        </w:rPr>
-        <w:br/>
-      </w:r>
-      <w:r>
-        <w:rPr>
-          <w:sz w:val="24"/>
-          <w:szCs w:val="24"/>
-        </w:rPr>
-        <w:br/>
-      </w:r>
-      <w:r>
-        <w:rPr>
-          <w:sz w:val="24"/>
-          <w:szCs w:val="24"/>
-        </w:rPr>
-        <w:t>Óra(_azonosító_, napIndex, időpont, Tantárgy._azonosító_, Tanár._személyi_szám_, Osztály._megnevezés_, Terem._azonosító_)</w:t>
-      </w:r>
-    </w:p>
-    <w:p>
-      <w:pPr>
+      <w:r>
         <w:rPr>
           <w:b/>
           <w:sz w:val="28"/>
           <w:szCs w:val="28"/>
           <w:u w:val="single"/>
         </w:rPr>
+        <w:br/>
+      </w:r>
+      <w:r>
+        <w:rPr>
+          <w:sz w:val="24"/>
+          <w:szCs w:val="24"/>
+        </w:rPr>
+        <w:br/>
+      </w:r>
+      <w:r>
+        <w:rPr>
+          <w:sz w:val="24"/>
+          <w:szCs w:val="24"/>
+        </w:rPr>
+        <w:t>Tantárgy(_azonosító_, név)</w:t>
+      </w:r>
+      <w:r>
+        <w:rPr>
+          <w:sz w:val="24"/>
+          <w:szCs w:val="24"/>
+        </w:rPr>
+        <w:br/>
+      </w:r>
+      <w:r>
+        <w:rPr>
+          <w:sz w:val="24"/>
+          <w:szCs w:val="24"/>
+        </w:rPr>
+        <w:t>Képzettség(_azonosító_, megnevezés)</w:t>
+      </w:r>
+      <w:r>
+        <w:rPr>
+          <w:sz w:val="24"/>
+          <w:szCs w:val="24"/>
+        </w:rPr>
+        <w:br/>
+      </w:r>
+      <w:r>
+        <w:rPr>
+          <w:sz w:val="24"/>
+          <w:szCs w:val="24"/>
+        </w:rPr>
+        <w:t>Osztály(_azonosító_, megnevezés)</w:t>
+      </w:r>
+      <w:r>
+        <w:rPr>
+          <w:sz w:val="24"/>
+          <w:szCs w:val="24"/>
+        </w:rPr>
+        <w:br/>
+      </w:r>
+      <w:r>
+        <w:rPr>
+          <w:sz w:val="24"/>
+          <w:szCs w:val="24"/>
+        </w:rPr>
+        <w:t>Terem(_azonosító_, teremSzám, épületSzám, férőhelyekSzáma, van-e projektor)</w:t>
+      </w:r>
+      <w:r>
+        <w:rPr>
+          <w:sz w:val="24"/>
+          <w:szCs w:val="24"/>
+        </w:rPr>
+        <w:br/>
+      </w:r>
+      <w:r>
+        <w:rPr>
+          <w:sz w:val="24"/>
+          <w:szCs w:val="24"/>
+        </w:rPr>
+        <w:br/>
+      </w:r>
+      <w:r>
+        <w:rPr>
+          <w:sz w:val="24"/>
+          <w:szCs w:val="24"/>
+        </w:rPr>
+        <w:t>Tanár(_személyi_szám_, Képzettség._azonosító_, név)</w:t>
+      </w:r>
+      <w:r>
+        <w:rPr>
+          <w:sz w:val="24"/>
+          <w:szCs w:val="24"/>
+        </w:rPr>
+        <w:br/>
+      </w:r>
+      <w:r>
+        <w:rPr>
+          <w:sz w:val="24"/>
+          <w:szCs w:val="24"/>
+        </w:rPr>
+        <w:t>Diák(_neptun_</w:t>
+      </w:r>
+      <w:r>
+        <w:rPr>
+          <w:sz w:val="24"/>
+          <w:szCs w:val="24"/>
+        </w:rPr>
+        <w:t>kód_, Osztály._azonosító_, név)</w:t>
+      </w:r>
+      <w:r>
+        <w:rPr>
+          <w:sz w:val="24"/>
+          <w:szCs w:val="24"/>
+        </w:rPr>
+        <w:br/>
+      </w:r>
+      <w:r>
+        <w:rPr>
+          <w:sz w:val="24"/>
+          <w:szCs w:val="24"/>
+        </w:rPr>
+        <w:br/>
+      </w:r>
+      <w:r>
+        <w:rPr>
+          <w:sz w:val="24"/>
+          <w:szCs w:val="24"/>
+        </w:rPr>
+        <w:t>Óra(_azonosító_, napIndex, időpont, Tantárgy._azonosító_, Tanár._személyi_szám_, Osztály._megnevezés_, Terem._azonosító_)</w:t>
+      </w:r>
+    </w:p>
+    <w:p>
+      <w:pPr>
+        <w:rPr>
+          <w:sz w:val="24"/>
+          <w:szCs w:val="24"/>
+        </w:rPr>
       </w:pPr>
       <w:r>
         <w:rPr>
@@ -787,31 +793,15 @@
         </w:rPr>
         <w:t>Normalizálás:</w:t>
       </w:r>
-    </w:p>
-    <w:p>
-      <w:pPr>
-        <w:rPr>
-          <w:sz w:val="24"/>
-          <w:szCs w:val="24"/>
-        </w:rPr>
-      </w:pPr>
-      <w:r>
-        <w:rPr>
-          <w:sz w:val="24"/>
-          <w:szCs w:val="24"/>
-        </w:rPr>
-        <w:t>TODO, összeszedni ide h pontosan mivan</w:t>
-      </w:r>
-    </w:p>
-    <w:p>
-      <w:pPr>
+      <w:r>
         <w:rPr>
           <w:b/>
           <w:sz w:val="28"/>
           <w:szCs w:val="28"/>
           <w:u w:val="single"/>
         </w:rPr>
-      </w:pPr>
+        <w:br/>
+      </w:r>
       <w:r>
         <w:rPr>
           <w:b/>
@@ -819,33 +809,214 @@
           <w:szCs w:val="28"/>
           <w:u w:val="single"/>
         </w:rPr>
-        <w:t>Alkalmazás</w:t>
-      </w:r>
-      <w:r>
+        <w:br/>
+      </w:r>
+      <w:r>
+        <w:rPr>
+          <w:sz w:val="24"/>
+          <w:szCs w:val="24"/>
+        </w:rPr>
+        <w:t>{ Tantárgy.azonosító } -&gt; { név }</w:t>
+      </w:r>
+      <w:r>
+        <w:rPr>
+          <w:sz w:val="24"/>
+          <w:szCs w:val="24"/>
+        </w:rPr>
+        <w:br/>
+        <w:t>{ Képzettség.azonosító } -&gt; { megnevezés }</w:t>
+      </w:r>
+      <w:r>
+        <w:rPr>
+          <w:sz w:val="24"/>
+          <w:szCs w:val="24"/>
+        </w:rPr>
+        <w:br/>
+        <w:t>{ Osztály.azonosító } -&gt; { megnevezés }</w:t>
+      </w:r>
+      <w:r>
+        <w:rPr>
+          <w:sz w:val="24"/>
+          <w:szCs w:val="24"/>
+        </w:rPr>
+        <w:br/>
+        <w:t>{ Terem.azonosító } -&gt; { teremSzám, épületSzám, férőhelyekSzáma, vanEProjektor}</w:t>
+      </w:r>
+      <w:r>
+        <w:rPr>
+          <w:sz w:val="24"/>
+          <w:szCs w:val="24"/>
+        </w:rPr>
+        <w:br/>
+        <w:t>{ Tanár.személyiSzám } -&gt; { Képzettség.azonosító, név }</w:t>
+      </w:r>
+      <w:r>
+        <w:rPr>
+          <w:sz w:val="24"/>
+          <w:szCs w:val="24"/>
+        </w:rPr>
+        <w:br/>
+        <w:t>{ Diák.neptunKód } -&gt; { Osztály.azonosító, név }</w:t>
+      </w:r>
+      <w:r>
+        <w:rPr>
+          <w:sz w:val="24"/>
+          <w:szCs w:val="24"/>
+        </w:rPr>
+        <w:br/>
+        <w:t>{ Óra.azonosító } -&gt; { napIndex, időpont, Tantárgy.azonosító, Tanár.személyiSzám, Osztály.megnevezés, Terem.azonosító }</w:t>
+      </w:r>
+      <w:r>
+        <w:rPr>
+          <w:sz w:val="24"/>
+          <w:szCs w:val="24"/>
+        </w:rPr>
+        <w:br/>
+      </w:r>
+      <w:r>
+        <w:rPr>
+          <w:sz w:val="24"/>
+          <w:szCs w:val="24"/>
+        </w:rPr>
+        <w:br/>
+        <w:t>1. NF teljesül mindenhol, ugyanis minden attribútum atomi</w:t>
+      </w:r>
+      <w:r>
+        <w:rPr>
+          <w:sz w:val="24"/>
+          <w:szCs w:val="24"/>
+        </w:rPr>
+        <w:t>. T</w:t>
+      </w:r>
+      <w:r>
+        <w:rPr>
+          <w:sz w:val="24"/>
+          <w:szCs w:val="24"/>
+        </w:rPr>
+        <w:t>öbbértékű mező a ’Diákok’ az ’Osztály’-ban, itt külön szedtem a ’Diák’ táblába a diákokat</w:t>
+      </w:r>
+      <w:r>
+        <w:rPr>
+          <w:sz w:val="24"/>
+          <w:szCs w:val="24"/>
+        </w:rPr>
+        <w:t xml:space="preserve"> és az Osztály.azonosító kulccsal vannak összekötve</w:t>
+      </w:r>
+      <w:r>
+        <w:rPr>
+          <w:sz w:val="24"/>
+          <w:szCs w:val="24"/>
+        </w:rPr>
+        <w:t>.</w:t>
+      </w:r>
+      <w:r>
+        <w:rPr>
+          <w:sz w:val="24"/>
+          <w:szCs w:val="24"/>
+        </w:rPr>
+        <w:br/>
+      </w:r>
+      <w:r>
+        <w:rPr>
+          <w:sz w:val="24"/>
+          <w:szCs w:val="24"/>
+        </w:rPr>
+        <w:br/>
+      </w:r>
+      <w:r>
+        <w:rPr>
+          <w:sz w:val="24"/>
+          <w:szCs w:val="24"/>
+        </w:rPr>
+        <w:t>2. NF teljesül mindenhol, ugyanis mindenhol egyetlen kulcs van és attól a kulcstól függ az összes többi attribútum</w:t>
+      </w:r>
+      <w:r>
+        <w:rPr>
+          <w:sz w:val="24"/>
+          <w:szCs w:val="24"/>
+        </w:rPr>
+        <w:br/>
+      </w:r>
+      <w:r>
+        <w:rPr>
+          <w:sz w:val="24"/>
+          <w:szCs w:val="24"/>
+        </w:rPr>
+        <w:br/>
+        <w:t>3. NF teljesül mindenhol, ugyanis táblákon belül az attribútumok nem függnek egymástól.</w:t>
+      </w:r>
+      <w:r>
+        <w:rPr>
+          <w:sz w:val="24"/>
+          <w:szCs w:val="24"/>
+        </w:rPr>
+        <w:br/>
+      </w:r>
+      <w:r>
+        <w:rPr>
+          <w:sz w:val="24"/>
+          <w:szCs w:val="24"/>
+        </w:rPr>
+        <w:br/>
+      </w:r>
+      <w:r>
+        <w:rPr>
+          <w:sz w:val="24"/>
+          <w:szCs w:val="24"/>
+        </w:rPr>
+        <w:br/>
+      </w:r>
+      <w:r>
+        <w:rPr>
+          <w:sz w:val="24"/>
+          <w:szCs w:val="24"/>
+        </w:rPr>
+        <w:br/>
+      </w:r>
+      <w:r>
+        <w:rPr>
+          <w:sz w:val="24"/>
+          <w:szCs w:val="24"/>
+        </w:rPr>
+        <w:br/>
+      </w:r>
+      <w:r>
+        <w:rPr>
+          <w:sz w:val="24"/>
+          <w:szCs w:val="24"/>
+        </w:rPr>
+        <w:br/>
+      </w:r>
+      <w:r>
+        <w:rPr>
+          <w:sz w:val="24"/>
+          <w:szCs w:val="24"/>
+        </w:rPr>
+        <w:br/>
+      </w:r>
+      <w:r>
+        <w:rPr>
+          <w:sz w:val="24"/>
+          <w:szCs w:val="24"/>
+        </w:rPr>
+        <w:br/>
+      </w:r>
+      <w:r>
+        <w:rPr>
+          <w:sz w:val="24"/>
+          <w:szCs w:val="24"/>
+        </w:rPr>
+        <w:br/>
+      </w:r>
+    </w:p>
+    <w:p>
+      <w:pPr>
         <w:rPr>
           <w:b/>
           <w:sz w:val="28"/>
           <w:szCs w:val="28"/>
           <w:u w:val="single"/>
         </w:rPr>
-        <w:t xml:space="preserve"> indítása</w:t>
-      </w:r>
-      <w:r>
-        <w:rPr>
-          <w:b/>
-          <w:sz w:val="28"/>
-          <w:szCs w:val="28"/>
-          <w:u w:val="single"/>
-        </w:rPr>
-        <w:t>:</w:t>
-      </w:r>
-    </w:p>
-    <w:p>
-      <w:pPr>
-        <w:rPr>
-          <w:sz w:val="24"/>
-          <w:szCs w:val="24"/>
-        </w:rPr>
       </w:pPr>
       <w:r>
         <w:rPr>
@@ -854,14 +1025,15 @@
           <w:szCs w:val="24"/>
           <w:lang w:eastAsia="hu-HU"/>
         </w:rPr>
+        <w:lastRenderedPageBreak/>
         <w:drawing>
-          <wp:anchor distT="0" distB="0" distL="114300" distR="114300" simplePos="0" relativeHeight="251664384" behindDoc="1" locked="0" layoutInCell="1" allowOverlap="1" wp14:anchorId="657BCF33" wp14:editId="59C8C393">
+          <wp:anchor distT="0" distB="0" distL="114300" distR="114300" simplePos="0" relativeHeight="251664384" behindDoc="1" locked="0" layoutInCell="1" allowOverlap="1" wp14:anchorId="28BBCAD6" wp14:editId="47614ABC">
             <wp:simplePos x="0" y="0"/>
             <wp:positionH relativeFrom="column">
-              <wp:posOffset>1785620</wp:posOffset>
+              <wp:posOffset>2047240</wp:posOffset>
             </wp:positionH>
             <wp:positionV relativeFrom="paragraph">
-              <wp:posOffset>313055</wp:posOffset>
+              <wp:posOffset>147955</wp:posOffset>
             </wp:positionV>
             <wp:extent cx="3983355" cy="2587625"/>
             <wp:effectExtent l="0" t="0" r="0" b="3175"/>
@@ -920,27 +1092,62 @@
       </w:r>
       <w:r>
         <w:rPr>
+          <w:b/>
+          <w:sz w:val="28"/>
+          <w:szCs w:val="28"/>
+          <w:u w:val="single"/>
+        </w:rPr>
+        <w:t>Alkalmazás</w:t>
+      </w:r>
+      <w:r>
+        <w:rPr>
+          <w:b/>
+          <w:sz w:val="28"/>
+          <w:szCs w:val="28"/>
+          <w:u w:val="single"/>
+        </w:rPr>
+        <w:t xml:space="preserve"> indítása</w:t>
+      </w:r>
+      <w:r>
+        <w:rPr>
+          <w:b/>
+          <w:sz w:val="28"/>
+          <w:szCs w:val="28"/>
+          <w:u w:val="single"/>
+        </w:rPr>
+        <w:t>:</w:t>
+      </w:r>
+    </w:p>
+    <w:p>
+      <w:pPr>
+        <w:rPr>
+          <w:sz w:val="24"/>
+          <w:szCs w:val="24"/>
+        </w:rPr>
+      </w:pPr>
+      <w:r>
+        <w:rPr>
           <w:noProof/>
           <w:sz w:val="24"/>
           <w:szCs w:val="24"/>
           <w:lang w:eastAsia="hu-HU"/>
         </w:rPr>
         <w:drawing>
-          <wp:anchor distT="0" distB="0" distL="114300" distR="114300" simplePos="0" relativeHeight="251665408" behindDoc="1" locked="0" layoutInCell="1" allowOverlap="1" wp14:anchorId="4366CB0D" wp14:editId="598885A4">
+          <wp:anchor distT="0" distB="0" distL="114300" distR="114300" simplePos="0" relativeHeight="251670528" behindDoc="1" locked="0" layoutInCell="1" allowOverlap="1" wp14:anchorId="7F77CCE1" wp14:editId="31FBD537">
             <wp:simplePos x="0" y="0"/>
             <wp:positionH relativeFrom="column">
-              <wp:posOffset>1317625</wp:posOffset>
+              <wp:posOffset>1722755</wp:posOffset>
             </wp:positionH>
             <wp:positionV relativeFrom="paragraph">
-              <wp:posOffset>3169920</wp:posOffset>
+              <wp:posOffset>2486025</wp:posOffset>
             </wp:positionV>
-            <wp:extent cx="4452620" cy="2065655"/>
+            <wp:extent cx="4452620" cy="2305050"/>
             <wp:effectExtent l="0" t="0" r="5080" b="0"/>
             <wp:wrapTight wrapText="bothSides">
               <wp:wrapPolygon edited="0">
                 <wp:start x="0" y="0"/>
-                <wp:lineTo x="0" y="21314"/>
-                <wp:lineTo x="21532" y="21314"/>
+                <wp:lineTo x="0" y="21421"/>
+                <wp:lineTo x="21532" y="21421"/>
                 <wp:lineTo x="21532" y="0"/>
                 <wp:lineTo x="0" y="0"/>
               </wp:wrapPolygon>
@@ -970,7 +1177,7 @@
                   <pic:spPr bwMode="auto">
                     <a:xfrm>
                       <a:off x="0" y="0"/>
-                      <a:ext cx="4452620" cy="2065655"/>
+                      <a:ext cx="4452620" cy="2305050"/>
                     </a:xfrm>
                     <a:prstGeom prst="rect">
                       <a:avLst/>
@@ -1009,56 +1216,63 @@
           <w:szCs w:val="24"/>
         </w:rPr>
         <w:br/>
-        <w:t>Az adatbázis előkészítéséhez XAMPP-ban kell MySQL szervert futtatni, majd PhpMyAdmin-ban kell létrehozni a ’timetable’ nevű adatbázist, amibe a projektben található ’timetable.sql’ fájlt kell beimportálni. Ehhez az adatbázishoz kell létrehozni egy új felhasználót ’timetable’ felhasználónévvel és a ’gimmecookies’ jelszóval.</w:t>
-      </w:r>
-      <w:r>
-        <w:rPr>
-          <w:sz w:val="24"/>
-          <w:szCs w:val="24"/>
-        </w:rPr>
-        <w:br/>
-      </w:r>
-      <w:r>
-        <w:rPr>
-          <w:sz w:val="24"/>
-          <w:szCs w:val="24"/>
-        </w:rPr>
-        <w:br/>
-      </w:r>
-      <w:r>
-        <w:rPr>
-          <w:sz w:val="24"/>
-          <w:szCs w:val="24"/>
-        </w:rPr>
-        <w:br/>
-      </w:r>
-      <w:r>
-        <w:rPr>
-          <w:sz w:val="24"/>
-          <w:szCs w:val="24"/>
-        </w:rPr>
-        <w:br/>
-      </w:r>
-      <w:r>
-        <w:rPr>
-          <w:sz w:val="24"/>
-          <w:szCs w:val="24"/>
-        </w:rPr>
-        <w:br/>
-      </w:r>
-      <w:r>
-        <w:rPr>
-          <w:sz w:val="24"/>
-          <w:szCs w:val="24"/>
-        </w:rPr>
-        <w:br/>
-      </w:r>
-      <w:r>
-        <w:rPr>
-          <w:sz w:val="24"/>
-          <w:szCs w:val="24"/>
-        </w:rPr>
-        <w:lastRenderedPageBreak/>
+      </w:r>
+      <w:r>
+        <w:rPr>
+          <w:sz w:val="24"/>
+          <w:szCs w:val="24"/>
+        </w:rPr>
+        <w:br/>
+      </w:r>
+      <w:r>
+        <w:rPr>
+          <w:sz w:val="24"/>
+          <w:szCs w:val="24"/>
+        </w:rPr>
+        <w:br/>
+      </w:r>
+      <w:r>
+        <w:rPr>
+          <w:sz w:val="24"/>
+          <w:szCs w:val="24"/>
+        </w:rPr>
+        <w:br/>
+      </w:r>
+      <w:r>
+        <w:rPr>
+          <w:sz w:val="24"/>
+          <w:szCs w:val="24"/>
+        </w:rPr>
+        <w:br/>
+        <w:t xml:space="preserve">Az adatbázis előkészítéséhez XAMPP-ban kell MySQL szervert futtatni, majd PhpMyAdmin-ban kell létrehozni a ’timetable’ nevű adatbázist, amibe a projektben található ’timetable.sql’ fájlt kell beimportálni. Ehhez az adatbázishoz kell létrehozni egy új felhasználót ’timetable’ felhasználónévvel és a </w:t>
+      </w:r>
+      <w:r>
+        <w:rPr>
+          <w:sz w:val="24"/>
+          <w:szCs w:val="24"/>
+        </w:rPr>
+        <w:t>’gimmecookies’ jelszóval.</w:t>
+      </w:r>
+      <w:r>
+        <w:rPr>
+          <w:sz w:val="24"/>
+          <w:szCs w:val="24"/>
+        </w:rPr>
+        <w:br/>
+      </w:r>
+      <w:r>
+        <w:rPr>
+          <w:sz w:val="24"/>
+          <w:szCs w:val="24"/>
+        </w:rPr>
+        <w:br/>
+      </w:r>
+      <w:r>
+        <w:rPr>
+          <w:sz w:val="24"/>
+          <w:szCs w:val="24"/>
+        </w:rPr>
+        <w:br/>
         <w:t>Az al</w:t>
       </w:r>
       <w:r>
@@ -1096,35 +1310,6 @@
           <w:szCs w:val="24"/>
         </w:rPr>
         <w:t>.Main)</w:t>
-      </w:r>
-      <w:r>
-        <w:rPr>
-          <w:sz w:val="24"/>
-          <w:szCs w:val="24"/>
-        </w:rPr>
-        <w:br/>
-      </w:r>
-      <w:r>
-        <w:rPr>
-          <w:sz w:val="24"/>
-          <w:szCs w:val="24"/>
-        </w:rPr>
-        <w:br/>
-      </w:r>
-      <w:r>
-        <w:rPr>
-          <w:sz w:val="24"/>
-          <w:szCs w:val="24"/>
-        </w:rPr>
-        <w:br/>
-      </w:r>
-      <w:r>
-        <w:rPr>
-          <w:b/>
-          <w:sz w:val="28"/>
-          <w:szCs w:val="28"/>
-        </w:rPr>
-        <w:t>Alkalmazás:</w:t>
       </w:r>
     </w:p>
     <w:p>
@@ -1142,13 +1327,13 @@
           <w:lang w:eastAsia="hu-HU"/>
         </w:rPr>
         <w:drawing>
-          <wp:anchor distT="0" distB="0" distL="114300" distR="114300" simplePos="0" relativeHeight="251666432" behindDoc="1" locked="0" layoutInCell="1" allowOverlap="1" wp14:anchorId="1CBA8D74" wp14:editId="3BD14EC4">
+          <wp:anchor distT="0" distB="0" distL="114300" distR="114300" simplePos="0" relativeHeight="251666432" behindDoc="1" locked="0" layoutInCell="1" allowOverlap="1" wp14:anchorId="2A863E7E" wp14:editId="7B183373">
             <wp:simplePos x="0" y="0"/>
             <wp:positionH relativeFrom="column">
-              <wp:posOffset>2282190</wp:posOffset>
+              <wp:posOffset>1096010</wp:posOffset>
             </wp:positionH>
             <wp:positionV relativeFrom="paragraph">
-              <wp:posOffset>-1614805</wp:posOffset>
+              <wp:posOffset>41275</wp:posOffset>
             </wp:positionV>
             <wp:extent cx="3451225" cy="2694940"/>
             <wp:effectExtent l="0" t="0" r="0" b="0"/>
@@ -1212,92 +1397,6 @@
           </wp:anchor>
         </w:drawing>
       </w:r>
-      <w:r>
-        <w:rPr>
-          <w:sz w:val="24"/>
-          <w:szCs w:val="24"/>
-        </w:rPr>
-        <w:br/>
-      </w:r>
-      <w:r>
-        <w:rPr>
-          <w:sz w:val="24"/>
-          <w:szCs w:val="24"/>
-        </w:rPr>
-        <w:t xml:space="preserve">Az alkalmazás felnyitásakor </w:t>
-      </w:r>
-      <w:r>
-        <w:rPr>
-          <w:sz w:val="24"/>
-          <w:szCs w:val="24"/>
-        </w:rPr>
-        <w:t xml:space="preserve">a fenti részen </w:t>
-      </w:r>
-      <w:r>
-        <w:rPr>
-          <w:sz w:val="24"/>
-          <w:szCs w:val="24"/>
-        </w:rPr>
-        <w:t>egy 2 soros tab rendszer fogad minket. Az alkalmazás 3 fő részre (tabra) van osztva</w:t>
-      </w:r>
-      <w:r>
-        <w:rPr>
-          <w:sz w:val="24"/>
-          <w:szCs w:val="24"/>
-        </w:rPr>
-        <w:t>:</w:t>
-      </w:r>
-      <w:r>
-        <w:rPr>
-          <w:sz w:val="24"/>
-          <w:szCs w:val="24"/>
-        </w:rPr>
-        <w:t xml:space="preserve"> </w:t>
-      </w:r>
-      <w:r>
-        <w:rPr>
-          <w:sz w:val="24"/>
-          <w:szCs w:val="24"/>
-        </w:rPr>
-        <w:t>Órarendek, Táblák és Statisztikák.</w:t>
-      </w:r>
-      <w:r>
-        <w:rPr>
-          <w:sz w:val="24"/>
-          <w:szCs w:val="24"/>
-        </w:rPr>
-        <w:br/>
-        <w:t xml:space="preserve">Az alkalmazás középső </w:t>
-      </w:r>
-      <w:r>
-        <w:rPr>
-          <w:sz w:val="24"/>
-          <w:szCs w:val="24"/>
-        </w:rPr>
-        <w:t xml:space="preserve">és alsó </w:t>
-      </w:r>
-      <w:r>
-        <w:rPr>
-          <w:sz w:val="24"/>
-          <w:szCs w:val="24"/>
-        </w:rPr>
-        <w:t>panelja kontextuális, azaz attól függ, hogy melyik tab van kiválasztva.</w:t>
-      </w:r>
-      <w:r>
-        <w:rPr>
-          <w:sz w:val="24"/>
-          <w:szCs w:val="24"/>
-        </w:rPr>
-        <w:br/>
-        <w:t>Bal sarokban vagy egy rekordválasztó vagy egy keresőmező jelenik meg, jobb sarokban pedig</w:t>
-      </w:r>
-      <w:r>
-        <w:rPr>
-          <w:sz w:val="24"/>
-          <w:szCs w:val="24"/>
-        </w:rPr>
-        <w:t xml:space="preserve"> egy light/dark-mode váltó található.</w:t>
-      </w:r>
     </w:p>
     <w:p>
       <w:pPr>
@@ -1306,6 +1405,186 @@
           <w:szCs w:val="24"/>
         </w:rPr>
       </w:pPr>
+    </w:p>
+    <w:p>
+      <w:pPr>
+        <w:rPr>
+          <w:sz w:val="24"/>
+          <w:szCs w:val="24"/>
+        </w:rPr>
+      </w:pPr>
+    </w:p>
+    <w:p>
+      <w:pPr>
+        <w:rPr>
+          <w:sz w:val="24"/>
+          <w:szCs w:val="24"/>
+        </w:rPr>
+      </w:pPr>
+    </w:p>
+    <w:p>
+      <w:pPr>
+        <w:rPr>
+          <w:sz w:val="24"/>
+          <w:szCs w:val="24"/>
+        </w:rPr>
+      </w:pPr>
+    </w:p>
+    <w:p>
+      <w:pPr>
+        <w:rPr>
+          <w:sz w:val="24"/>
+          <w:szCs w:val="24"/>
+        </w:rPr>
+      </w:pPr>
+      <w:r>
+        <w:rPr>
+          <w:sz w:val="24"/>
+          <w:szCs w:val="24"/>
+        </w:rPr>
+        <w:br/>
+      </w:r>
+      <w:r>
+        <w:rPr>
+          <w:sz w:val="24"/>
+          <w:szCs w:val="24"/>
+        </w:rPr>
+        <w:br/>
+      </w:r>
+      <w:r>
+        <w:rPr>
+          <w:sz w:val="24"/>
+          <w:szCs w:val="24"/>
+        </w:rPr>
+        <w:br/>
+      </w:r>
+      <w:r>
+        <w:rPr>
+          <w:b/>
+          <w:sz w:val="28"/>
+          <w:szCs w:val="28"/>
+        </w:rPr>
+        <w:br/>
+      </w:r>
+      <w:r>
+        <w:rPr>
+          <w:b/>
+          <w:sz w:val="28"/>
+          <w:szCs w:val="28"/>
+        </w:rPr>
+        <w:lastRenderedPageBreak/>
+        <w:br/>
+      </w:r>
+      <w:r>
+        <w:rPr>
+          <w:b/>
+          <w:sz w:val="28"/>
+          <w:szCs w:val="28"/>
+        </w:rPr>
+        <w:t>Alkalmazás:</w:t>
+      </w:r>
+    </w:p>
+    <w:p>
+      <w:pPr>
+        <w:rPr>
+          <w:sz w:val="24"/>
+          <w:szCs w:val="24"/>
+        </w:rPr>
+      </w:pPr>
+      <w:r>
+        <w:rPr>
+          <w:sz w:val="24"/>
+          <w:szCs w:val="24"/>
+        </w:rPr>
+        <w:br/>
+      </w:r>
+      <w:r>
+        <w:rPr>
+          <w:sz w:val="24"/>
+          <w:szCs w:val="24"/>
+        </w:rPr>
+        <w:t xml:space="preserve">Az alkalmazás felnyitásakor </w:t>
+      </w:r>
+      <w:r>
+        <w:rPr>
+          <w:sz w:val="24"/>
+          <w:szCs w:val="24"/>
+        </w:rPr>
+        <w:t xml:space="preserve">a fenti részen </w:t>
+      </w:r>
+      <w:r>
+        <w:rPr>
+          <w:sz w:val="24"/>
+          <w:szCs w:val="24"/>
+        </w:rPr>
+        <w:t>egy 2 soros tab rendszer fogad minket. Az alkalmazás 3 fő részre (tabra) van osztva</w:t>
+      </w:r>
+      <w:r>
+        <w:rPr>
+          <w:sz w:val="24"/>
+          <w:szCs w:val="24"/>
+        </w:rPr>
+        <w:t>:</w:t>
+      </w:r>
+      <w:r>
+        <w:rPr>
+          <w:sz w:val="24"/>
+          <w:szCs w:val="24"/>
+        </w:rPr>
+        <w:t xml:space="preserve"> </w:t>
+      </w:r>
+      <w:r>
+        <w:rPr>
+          <w:sz w:val="24"/>
+          <w:szCs w:val="24"/>
+        </w:rPr>
+        <w:t>Órarendek, Táblák és Statisztikák.</w:t>
+      </w:r>
+      <w:r>
+        <w:rPr>
+          <w:sz w:val="24"/>
+          <w:szCs w:val="24"/>
+        </w:rPr>
+        <w:br/>
+        <w:t xml:space="preserve">Az alkalmazás középső </w:t>
+      </w:r>
+      <w:r>
+        <w:rPr>
+          <w:sz w:val="24"/>
+          <w:szCs w:val="24"/>
+        </w:rPr>
+        <w:t xml:space="preserve">és alsó </w:t>
+      </w:r>
+      <w:r>
+        <w:rPr>
+          <w:sz w:val="24"/>
+          <w:szCs w:val="24"/>
+        </w:rPr>
+        <w:t>panelja kontextuális, azaz attól függ, hogy melyik tab van kiválasztva.</w:t>
+      </w:r>
+      <w:r>
+        <w:rPr>
+          <w:sz w:val="24"/>
+          <w:szCs w:val="24"/>
+        </w:rPr>
+        <w:br/>
+        <w:t>Bal sarokban vagy egy rekordválasztó vagy egy keresőmező jelenik meg, jobb sarokban pedig</w:t>
+      </w:r>
+      <w:r>
+        <w:rPr>
+          <w:sz w:val="24"/>
+          <w:szCs w:val="24"/>
+        </w:rPr>
+        <w:t xml:space="preserve"> egy light/dark-mode váltó található.</w:t>
+      </w:r>
+    </w:p>
+    <w:p>
+      <w:pPr>
+        <w:rPr>
+          <w:sz w:val="24"/>
+          <w:szCs w:val="24"/>
+        </w:rPr>
+      </w:pPr>
       <w:r>
         <w:rPr>
           <w:noProof/>
@@ -1314,22 +1593,22 @@
           <w:lang w:eastAsia="hu-HU"/>
         </w:rPr>
         <w:drawing>
-          <wp:anchor distT="0" distB="0" distL="114300" distR="114300" simplePos="0" relativeHeight="251659264" behindDoc="1" locked="0" layoutInCell="1" allowOverlap="1" wp14:anchorId="123564CA" wp14:editId="256850AF">
+          <wp:anchor distT="0" distB="0" distL="114300" distR="114300" simplePos="0" relativeHeight="251659264" behindDoc="1" locked="0" layoutInCell="1" allowOverlap="1" wp14:anchorId="63F58F43" wp14:editId="5E85EF3B">
             <wp:simplePos x="0" y="0"/>
             <wp:positionH relativeFrom="column">
-              <wp:posOffset>-90170</wp:posOffset>
+              <wp:posOffset>-73025</wp:posOffset>
             </wp:positionH>
             <wp:positionV relativeFrom="paragraph">
-              <wp:posOffset>212090</wp:posOffset>
+              <wp:posOffset>154940</wp:posOffset>
             </wp:positionV>
-            <wp:extent cx="3985895" cy="3140710"/>
-            <wp:effectExtent l="0" t="0" r="0" b="2540"/>
+            <wp:extent cx="4039235" cy="3182620"/>
+            <wp:effectExtent l="0" t="0" r="0" b="0"/>
             <wp:wrapTight wrapText="bothSides">
               <wp:wrapPolygon edited="0">
                 <wp:start x="0" y="0"/>
-                <wp:lineTo x="0" y="21486"/>
-                <wp:lineTo x="21473" y="21486"/>
-                <wp:lineTo x="21473" y="0"/>
+                <wp:lineTo x="0" y="21462"/>
+                <wp:lineTo x="21495" y="21462"/>
+                <wp:lineTo x="21495" y="0"/>
                 <wp:lineTo x="0" y="0"/>
               </wp:wrapPolygon>
             </wp:wrapTight>
@@ -1346,496 +1625,6 @@
                   </pic:nvPicPr>
                   <pic:blipFill>
                     <a:blip r:embed="rId12">
-                      <a:extLst>
-                        <a:ext uri="{28A0092B-C50C-407E-A947-70E740481C1C}">
-                          <a14:useLocalDpi xmlns:a14="http://schemas.microsoft.com/office/drawing/2010/main" val="0"/>
-                        </a:ext>
-                      </a:extLst>
-                    </a:blip>
-                    <a:stretch>
-                      <a:fillRect/>
-                    </a:stretch>
-                  </pic:blipFill>
-                  <pic:spPr>
-                    <a:xfrm>
-                      <a:off x="0" y="0"/>
-                      <a:ext cx="3985895" cy="3140710"/>
-                    </a:xfrm>
-                    <a:prstGeom prst="rect">
-                      <a:avLst/>
-                    </a:prstGeom>
-                  </pic:spPr>
-                </pic:pic>
-              </a:graphicData>
-            </a:graphic>
-            <wp14:sizeRelH relativeFrom="page">
-              <wp14:pctWidth>0</wp14:pctWidth>
-            </wp14:sizeRelH>
-            <wp14:sizeRelV relativeFrom="page">
-              <wp14:pctHeight>0</wp14:pctHeight>
-            </wp14:sizeRelV>
-          </wp:anchor>
-        </w:drawing>
-      </w:r>
-      <w:r>
-        <w:rPr>
-          <w:sz w:val="24"/>
-          <w:szCs w:val="24"/>
-        </w:rPr>
-        <w:br/>
-        <w:t>Az Órarendek tabon van lehetőségünk tanáronként, illetve diákonként megjeleníteni az órarendeket. A bal sarokban található kiválasztó segítségével kell kiválasztani, hogy kinek az órarendjét szeretnénk megjeleníteni.</w:t>
-      </w:r>
-    </w:p>
-    <w:p>
-      <w:pPr>
-        <w:rPr>
-          <w:sz w:val="24"/>
-          <w:szCs w:val="24"/>
-        </w:rPr>
-      </w:pPr>
-    </w:p>
-    <w:p>
-      <w:pPr>
-        <w:rPr>
-          <w:sz w:val="24"/>
-          <w:szCs w:val="24"/>
-        </w:rPr>
-      </w:pPr>
-      <w:r>
-        <w:rPr>
-          <w:noProof/>
-          <w:sz w:val="24"/>
-          <w:szCs w:val="24"/>
-          <w:lang w:eastAsia="hu-HU"/>
-        </w:rPr>
-        <w:lastRenderedPageBreak/>
-        <w:drawing>
-          <wp:anchor distT="0" distB="0" distL="114300" distR="114300" simplePos="0" relativeHeight="251662336" behindDoc="1" locked="0" layoutInCell="1" allowOverlap="1" wp14:anchorId="4B049C45" wp14:editId="0AEBE36E">
-            <wp:simplePos x="0" y="0"/>
-            <wp:positionH relativeFrom="column">
-              <wp:posOffset>-136525</wp:posOffset>
-            </wp:positionH>
-            <wp:positionV relativeFrom="paragraph">
-              <wp:posOffset>6310630</wp:posOffset>
-            </wp:positionV>
-            <wp:extent cx="2559685" cy="2750820"/>
-            <wp:effectExtent l="0" t="0" r="0" b="0"/>
-            <wp:wrapTight wrapText="bothSides">
-              <wp:wrapPolygon edited="0">
-                <wp:start x="0" y="0"/>
-                <wp:lineTo x="0" y="21391"/>
-                <wp:lineTo x="21380" y="21391"/>
-                <wp:lineTo x="21380" y="0"/>
-                <wp:lineTo x="0" y="0"/>
-              </wp:wrapPolygon>
-            </wp:wrapTight>
-            <wp:docPr id="6" name="Picture 6"/>
-            <wp:cNvGraphicFramePr>
-              <a:graphicFrameLocks xmlns:a="http://schemas.openxmlformats.org/drawingml/2006/main" noChangeAspect="1"/>
-            </wp:cNvGraphicFramePr>
-            <a:graphic xmlns:a="http://schemas.openxmlformats.org/drawingml/2006/main">
-              <a:graphicData uri="http://schemas.openxmlformats.org/drawingml/2006/picture">
-                <pic:pic xmlns:pic="http://schemas.openxmlformats.org/drawingml/2006/picture">
-                  <pic:nvPicPr>
-                    <pic:cNvPr id="0" name=""/>
-                    <pic:cNvPicPr/>
-                  </pic:nvPicPr>
-                  <pic:blipFill>
-                    <a:blip r:embed="rId13">
-                      <a:extLst>
-                        <a:ext uri="{28A0092B-C50C-407E-A947-70E740481C1C}">
-                          <a14:useLocalDpi xmlns:a14="http://schemas.microsoft.com/office/drawing/2010/main" val="0"/>
-                        </a:ext>
-                      </a:extLst>
-                    </a:blip>
-                    <a:stretch>
-                      <a:fillRect/>
-                    </a:stretch>
-                  </pic:blipFill>
-                  <pic:spPr>
-                    <a:xfrm>
-                      <a:off x="0" y="0"/>
-                      <a:ext cx="2559685" cy="2750820"/>
-                    </a:xfrm>
-                    <a:prstGeom prst="rect">
-                      <a:avLst/>
-                    </a:prstGeom>
-                  </pic:spPr>
-                </pic:pic>
-              </a:graphicData>
-            </a:graphic>
-            <wp14:sizeRelH relativeFrom="page">
-              <wp14:pctWidth>0</wp14:pctWidth>
-            </wp14:sizeRelH>
-            <wp14:sizeRelV relativeFrom="page">
-              <wp14:pctHeight>0</wp14:pctHeight>
-            </wp14:sizeRelV>
-          </wp:anchor>
-        </w:drawing>
-      </w:r>
-      <w:r>
-        <w:rPr>
-          <w:noProof/>
-          <w:sz w:val="24"/>
-          <w:szCs w:val="24"/>
-          <w:lang w:eastAsia="hu-HU"/>
-        </w:rPr>
-        <w:drawing>
-          <wp:anchor distT="0" distB="0" distL="114300" distR="114300" simplePos="0" relativeHeight="251661312" behindDoc="1" locked="0" layoutInCell="1" allowOverlap="1" wp14:anchorId="168096B4" wp14:editId="5E224384">
-            <wp:simplePos x="0" y="0"/>
-            <wp:positionH relativeFrom="column">
-              <wp:posOffset>-137160</wp:posOffset>
-            </wp:positionH>
-            <wp:positionV relativeFrom="paragraph">
-              <wp:posOffset>3337560</wp:posOffset>
-            </wp:positionV>
-            <wp:extent cx="2552065" cy="2745105"/>
-            <wp:effectExtent l="0" t="0" r="635" b="0"/>
-            <wp:wrapTight wrapText="bothSides">
-              <wp:wrapPolygon edited="0">
-                <wp:start x="0" y="0"/>
-                <wp:lineTo x="0" y="21435"/>
-                <wp:lineTo x="21444" y="21435"/>
-                <wp:lineTo x="21444" y="0"/>
-                <wp:lineTo x="0" y="0"/>
-              </wp:wrapPolygon>
-            </wp:wrapTight>
-            <wp:docPr id="5" name="Picture 5"/>
-            <wp:cNvGraphicFramePr>
-              <a:graphicFrameLocks xmlns:a="http://schemas.openxmlformats.org/drawingml/2006/main" noChangeAspect="1"/>
-            </wp:cNvGraphicFramePr>
-            <a:graphic xmlns:a="http://schemas.openxmlformats.org/drawingml/2006/main">
-              <a:graphicData uri="http://schemas.openxmlformats.org/drawingml/2006/picture">
-                <pic:pic xmlns:pic="http://schemas.openxmlformats.org/drawingml/2006/picture">
-                  <pic:nvPicPr>
-                    <pic:cNvPr id="0" name=""/>
-                    <pic:cNvPicPr/>
-                  </pic:nvPicPr>
-                  <pic:blipFill>
-                    <a:blip r:embed="rId14">
-                      <a:extLst>
-                        <a:ext uri="{28A0092B-C50C-407E-A947-70E740481C1C}">
-                          <a14:useLocalDpi xmlns:a14="http://schemas.microsoft.com/office/drawing/2010/main" val="0"/>
-                        </a:ext>
-                      </a:extLst>
-                    </a:blip>
-                    <a:stretch>
-                      <a:fillRect/>
-                    </a:stretch>
-                  </pic:blipFill>
-                  <pic:spPr>
-                    <a:xfrm>
-                      <a:off x="0" y="0"/>
-                      <a:ext cx="2552065" cy="2745105"/>
-                    </a:xfrm>
-                    <a:prstGeom prst="rect">
-                      <a:avLst/>
-                    </a:prstGeom>
-                  </pic:spPr>
-                </pic:pic>
-              </a:graphicData>
-            </a:graphic>
-            <wp14:sizeRelH relativeFrom="page">
-              <wp14:pctWidth>0</wp14:pctWidth>
-            </wp14:sizeRelH>
-            <wp14:sizeRelV relativeFrom="page">
-              <wp14:pctHeight>0</wp14:pctHeight>
-            </wp14:sizeRelV>
-          </wp:anchor>
-        </w:drawing>
-      </w:r>
-      <w:r>
-        <w:rPr>
-          <w:noProof/>
-          <w:sz w:val="24"/>
-          <w:szCs w:val="24"/>
-          <w:lang w:eastAsia="hu-HU"/>
-        </w:rPr>
-        <w:drawing>
-          <wp:anchor distT="0" distB="0" distL="114300" distR="114300" simplePos="0" relativeHeight="251660288" behindDoc="1" locked="0" layoutInCell="1" allowOverlap="1" wp14:anchorId="63850DC5" wp14:editId="026E3136">
-            <wp:simplePos x="0" y="0"/>
-            <wp:positionH relativeFrom="column">
-              <wp:posOffset>-129540</wp:posOffset>
-            </wp:positionH>
-            <wp:positionV relativeFrom="paragraph">
-              <wp:posOffset>-17780</wp:posOffset>
-            </wp:positionV>
-            <wp:extent cx="4036060" cy="3180080"/>
-            <wp:effectExtent l="0" t="0" r="2540" b="1270"/>
-            <wp:wrapTight wrapText="bothSides">
-              <wp:wrapPolygon edited="0">
-                <wp:start x="0" y="0"/>
-                <wp:lineTo x="0" y="21479"/>
-                <wp:lineTo x="21512" y="21479"/>
-                <wp:lineTo x="21512" y="0"/>
-                <wp:lineTo x="0" y="0"/>
-              </wp:wrapPolygon>
-            </wp:wrapTight>
-            <wp:docPr id="4" name="Picture 4"/>
-            <wp:cNvGraphicFramePr>
-              <a:graphicFrameLocks xmlns:a="http://schemas.openxmlformats.org/drawingml/2006/main" noChangeAspect="1"/>
-            </wp:cNvGraphicFramePr>
-            <a:graphic xmlns:a="http://schemas.openxmlformats.org/drawingml/2006/main">
-              <a:graphicData uri="http://schemas.openxmlformats.org/drawingml/2006/picture">
-                <pic:pic xmlns:pic="http://schemas.openxmlformats.org/drawingml/2006/picture">
-                  <pic:nvPicPr>
-                    <pic:cNvPr id="0" name=""/>
-                    <pic:cNvPicPr/>
-                  </pic:nvPicPr>
-                  <pic:blipFill>
-                    <a:blip r:embed="rId15">
-                      <a:extLst>
-                        <a:ext uri="{28A0092B-C50C-407E-A947-70E740481C1C}">
-                          <a14:useLocalDpi xmlns:a14="http://schemas.microsoft.com/office/drawing/2010/main" val="0"/>
-                        </a:ext>
-                      </a:extLst>
-                    </a:blip>
-                    <a:stretch>
-                      <a:fillRect/>
-                    </a:stretch>
-                  </pic:blipFill>
-                  <pic:spPr>
-                    <a:xfrm>
-                      <a:off x="0" y="0"/>
-                      <a:ext cx="4036060" cy="3180080"/>
-                    </a:xfrm>
-                    <a:prstGeom prst="rect">
-                      <a:avLst/>
-                    </a:prstGeom>
-                  </pic:spPr>
-                </pic:pic>
-              </a:graphicData>
-            </a:graphic>
-            <wp14:sizeRelH relativeFrom="page">
-              <wp14:pctWidth>0</wp14:pctWidth>
-            </wp14:sizeRelH>
-            <wp14:sizeRelV relativeFrom="page">
-              <wp14:pctHeight>0</wp14:pctHeight>
-            </wp14:sizeRelV>
-          </wp:anchor>
-        </w:drawing>
-      </w:r>
-      <w:r>
-        <w:rPr>
-          <w:sz w:val="24"/>
-          <w:szCs w:val="24"/>
-        </w:rPr>
-        <w:t>A táblák tabon tudunk hozzáadni, szerekeszteni, listázni, keresni és törölni az adott táblához/táblából rekordokat.</w:t>
-      </w:r>
-      <w:r>
-        <w:rPr>
-          <w:sz w:val="24"/>
-          <w:szCs w:val="24"/>
-        </w:rPr>
-        <w:br/>
-      </w:r>
-      <w:r>
-        <w:rPr>
-          <w:sz w:val="24"/>
-          <w:szCs w:val="24"/>
-        </w:rPr>
-        <w:t>Adott mezőre keresni a bal sarokban található kiválasztó segítségével, illetve a mellette található szövegmezővel lehet.</w:t>
-      </w:r>
-      <w:r>
-        <w:rPr>
-          <w:sz w:val="24"/>
-          <w:szCs w:val="24"/>
-        </w:rPr>
-        <w:br/>
-      </w:r>
-      <w:r>
-        <w:rPr>
-          <w:sz w:val="24"/>
-          <w:szCs w:val="24"/>
-        </w:rPr>
-        <w:br/>
-      </w:r>
-      <w:r>
-        <w:rPr>
-          <w:sz w:val="24"/>
-          <w:szCs w:val="24"/>
-        </w:rPr>
-        <w:t>Törlésre az adott táblázatbeli rekord sorában levő Törlés gombra való kattintással történik.</w:t>
-      </w:r>
-      <w:r>
-        <w:rPr>
-          <w:sz w:val="24"/>
-          <w:szCs w:val="24"/>
-        </w:rPr>
-        <w:br/>
-      </w:r>
-      <w:r>
-        <w:rPr>
-          <w:sz w:val="24"/>
-          <w:szCs w:val="24"/>
-        </w:rPr>
-        <w:br/>
-      </w:r>
-      <w:r>
-        <w:rPr>
-          <w:sz w:val="24"/>
-          <w:szCs w:val="24"/>
-        </w:rPr>
-        <w:br/>
-      </w:r>
-      <w:r>
-        <w:rPr>
-          <w:sz w:val="24"/>
-          <w:szCs w:val="24"/>
-        </w:rPr>
-        <w:t>Új rekord hozzáadására a keresőmezőtől jobbra található Hozzáadásra kattintva van lehetőségünk.</w:t>
-      </w:r>
-      <w:r>
-        <w:rPr>
-          <w:sz w:val="24"/>
-          <w:szCs w:val="24"/>
-        </w:rPr>
-        <w:br/>
-      </w:r>
-      <w:r>
-        <w:rPr>
-          <w:sz w:val="24"/>
-          <w:szCs w:val="24"/>
-        </w:rPr>
-        <w:t>Itt minden mezőt kikell tölteni, nem minden mező bemenete van validálva. A képen látható személyi mező pl. akármi lehet (maximum 20 karakter)</w:t>
-      </w:r>
-      <w:r>
-        <w:rPr>
-          <w:sz w:val="24"/>
-          <w:szCs w:val="24"/>
-        </w:rPr>
-        <w:br/>
-        <w:t>Más táblából bekapcsolandó adatok bevitelének könnyítésére kiválasztó dobozok vannak, amikből mindig csak olyan rekordokat tudunk kiválasztani amik már léteznek.</w:t>
-      </w:r>
-      <w:r>
-        <w:rPr>
-          <w:sz w:val="24"/>
-          <w:szCs w:val="24"/>
-        </w:rPr>
-        <w:br/>
-      </w:r>
-      <w:r>
-        <w:rPr>
-          <w:sz w:val="24"/>
-          <w:szCs w:val="24"/>
-        </w:rPr>
-        <w:br/>
-      </w:r>
-      <w:r>
-        <w:rPr>
-          <w:sz w:val="24"/>
-          <w:szCs w:val="24"/>
-        </w:rPr>
-        <w:br/>
-      </w:r>
-      <w:r>
-        <w:rPr>
-          <w:sz w:val="24"/>
-          <w:szCs w:val="24"/>
-        </w:rPr>
-        <w:br/>
-      </w:r>
-      <w:r>
-        <w:rPr>
-          <w:sz w:val="24"/>
-          <w:szCs w:val="24"/>
-        </w:rPr>
-        <w:br/>
-      </w:r>
-      <w:r>
-        <w:rPr>
-          <w:sz w:val="24"/>
-          <w:szCs w:val="24"/>
-        </w:rPr>
-        <w:br/>
-      </w:r>
-      <w:r>
-        <w:rPr>
-          <w:sz w:val="24"/>
-          <w:szCs w:val="24"/>
-        </w:rPr>
-        <w:t>Szerkesztésre az adott táblázatbeli rekordra való duplakattintással van lehetőség.</w:t>
-      </w:r>
-      <w:r>
-        <w:rPr>
-          <w:sz w:val="24"/>
-          <w:szCs w:val="24"/>
-        </w:rPr>
-        <w:br/>
-        <w:t>Itt nem minden mező módosítható, ugyanis a kulcsok módosítására nincs lehetőségünk.</w:t>
-      </w:r>
-      <w:r>
-        <w:rPr>
-          <w:sz w:val="24"/>
-          <w:szCs w:val="24"/>
-        </w:rPr>
-        <w:br/>
-        <w:t>(Más táblából bekapcsolt adatok szerkesztésére viszont van lehetőség természetesen)</w:t>
-      </w:r>
-      <w:r>
-        <w:rPr>
-          <w:sz w:val="24"/>
-          <w:szCs w:val="24"/>
-        </w:rPr>
-        <w:br/>
-        <w:t>Mind a hozzáadás és a szerkesztés ugyan azokat a felugró formokat használja.</w:t>
-      </w:r>
-      <w:r>
-        <w:rPr>
-          <w:sz w:val="24"/>
-          <w:szCs w:val="24"/>
-        </w:rPr>
-        <w:br/>
-      </w:r>
-    </w:p>
-    <w:p>
-      <w:pPr>
-        <w:rPr>
-          <w:sz w:val="24"/>
-          <w:szCs w:val="24"/>
-        </w:rPr>
-      </w:pPr>
-      <w:r>
-        <w:rPr>
-          <w:noProof/>
-          <w:sz w:val="24"/>
-          <w:szCs w:val="24"/>
-          <w:lang w:eastAsia="hu-HU"/>
-        </w:rPr>
-        <w:lastRenderedPageBreak/>
-        <w:drawing>
-          <wp:anchor distT="0" distB="0" distL="114300" distR="114300" simplePos="0" relativeHeight="251663360" behindDoc="1" locked="0" layoutInCell="1" allowOverlap="1" wp14:anchorId="3CB3A823" wp14:editId="53461C82">
-            <wp:simplePos x="0" y="0"/>
-            <wp:positionH relativeFrom="column">
-              <wp:posOffset>-162560</wp:posOffset>
-            </wp:positionH>
-            <wp:positionV relativeFrom="paragraph">
-              <wp:posOffset>-43180</wp:posOffset>
-            </wp:positionV>
-            <wp:extent cx="4039235" cy="3182620"/>
-            <wp:effectExtent l="0" t="0" r="0" b="0"/>
-            <wp:wrapTight wrapText="bothSides">
-              <wp:wrapPolygon edited="0">
-                <wp:start x="0" y="0"/>
-                <wp:lineTo x="0" y="21462"/>
-                <wp:lineTo x="21495" y="21462"/>
-                <wp:lineTo x="21495" y="0"/>
-                <wp:lineTo x="0" y="0"/>
-              </wp:wrapPolygon>
-            </wp:wrapTight>
-            <wp:docPr id="7" name="Picture 7"/>
-            <wp:cNvGraphicFramePr>
-              <a:graphicFrameLocks xmlns:a="http://schemas.openxmlformats.org/drawingml/2006/main" noChangeAspect="1"/>
-            </wp:cNvGraphicFramePr>
-            <a:graphic xmlns:a="http://schemas.openxmlformats.org/drawingml/2006/main">
-              <a:graphicData uri="http://schemas.openxmlformats.org/drawingml/2006/picture">
-                <pic:pic xmlns:pic="http://schemas.openxmlformats.org/drawingml/2006/picture">
-                  <pic:nvPicPr>
-                    <pic:cNvPr id="0" name=""/>
-                    <pic:cNvPicPr/>
-                  </pic:nvPicPr>
-                  <pic:blipFill>
-                    <a:blip r:embed="rId16">
                       <a:extLst>
                         <a:ext uri="{28A0092B-C50C-407E-A947-70E740481C1C}">
                           <a14:useLocalDpi xmlns:a14="http://schemas.microsoft.com/office/drawing/2010/main" val="0"/>
@@ -1872,7 +1661,645 @@
           <w:sz w:val="24"/>
           <w:szCs w:val="24"/>
         </w:rPr>
-        <w:t>A statisztikák tabon az adatbázishoz kapcsolódó tabon különféle érdekes adatokat lehet megjeleníteni. A képen a tantágyak gyakorisági grafikonja látható</w:t>
+        <w:br/>
+        <w:t>Az Órarendek tabon van lehetőségünk tanáronként, illetve diákonként megjeleníteni az órarendeket. A bal sarokban található kiválasztó segítségével kell kiválasztani, hogy kinek az órarendjét szeretnénk megjeleníteni.</w:t>
+      </w:r>
+    </w:p>
+    <w:p>
+      <w:pPr>
+        <w:rPr>
+          <w:sz w:val="24"/>
+          <w:szCs w:val="24"/>
+        </w:rPr>
+      </w:pPr>
+      <w:r>
+        <w:rPr>
+          <w:sz w:val="24"/>
+          <w:szCs w:val="24"/>
+        </w:rPr>
+        <w:br/>
+      </w:r>
+      <w:r>
+        <w:rPr>
+          <w:sz w:val="24"/>
+          <w:szCs w:val="24"/>
+        </w:rPr>
+        <w:br/>
+      </w:r>
+    </w:p>
+    <w:p>
+      <w:pPr>
+        <w:rPr>
+          <w:sz w:val="24"/>
+          <w:szCs w:val="24"/>
+        </w:rPr>
+      </w:pPr>
+      <w:r>
+        <w:rPr>
+          <w:noProof/>
+          <w:sz w:val="24"/>
+          <w:szCs w:val="24"/>
+          <w:lang w:eastAsia="hu-HU"/>
+        </w:rPr>
+        <w:drawing>
+          <wp:anchor distT="0" distB="0" distL="114300" distR="114300" simplePos="0" relativeHeight="251660288" behindDoc="1" locked="0" layoutInCell="1" allowOverlap="1" wp14:anchorId="028BB1F6" wp14:editId="4436C92A">
+            <wp:simplePos x="0" y="0"/>
+            <wp:positionH relativeFrom="column">
+              <wp:posOffset>-4133850</wp:posOffset>
+            </wp:positionH>
+            <wp:positionV relativeFrom="paragraph">
+              <wp:posOffset>302895</wp:posOffset>
+            </wp:positionV>
+            <wp:extent cx="4035425" cy="3180080"/>
+            <wp:effectExtent l="0" t="0" r="3175" b="1270"/>
+            <wp:wrapTight wrapText="bothSides">
+              <wp:wrapPolygon edited="0">
+                <wp:start x="0" y="0"/>
+                <wp:lineTo x="0" y="21479"/>
+                <wp:lineTo x="21515" y="21479"/>
+                <wp:lineTo x="21515" y="0"/>
+                <wp:lineTo x="0" y="0"/>
+              </wp:wrapPolygon>
+            </wp:wrapTight>
+            <wp:docPr id="4" name="Picture 4"/>
+            <wp:cNvGraphicFramePr>
+              <a:graphicFrameLocks xmlns:a="http://schemas.openxmlformats.org/drawingml/2006/main" noChangeAspect="1"/>
+            </wp:cNvGraphicFramePr>
+            <a:graphic xmlns:a="http://schemas.openxmlformats.org/drawingml/2006/main">
+              <a:graphicData uri="http://schemas.openxmlformats.org/drawingml/2006/picture">
+                <pic:pic xmlns:pic="http://schemas.openxmlformats.org/drawingml/2006/picture">
+                  <pic:nvPicPr>
+                    <pic:cNvPr id="0" name=""/>
+                    <pic:cNvPicPr/>
+                  </pic:nvPicPr>
+                  <pic:blipFill>
+                    <a:blip r:embed="rId13">
+                      <a:extLst>
+                        <a:ext uri="{28A0092B-C50C-407E-A947-70E740481C1C}">
+                          <a14:useLocalDpi xmlns:a14="http://schemas.microsoft.com/office/drawing/2010/main" val="0"/>
+                        </a:ext>
+                      </a:extLst>
+                    </a:blip>
+                    <a:stretch>
+                      <a:fillRect/>
+                    </a:stretch>
+                  </pic:blipFill>
+                  <pic:spPr>
+                    <a:xfrm>
+                      <a:off x="0" y="0"/>
+                      <a:ext cx="4035425" cy="3180080"/>
+                    </a:xfrm>
+                    <a:prstGeom prst="rect">
+                      <a:avLst/>
+                    </a:prstGeom>
+                  </pic:spPr>
+                </pic:pic>
+              </a:graphicData>
+            </a:graphic>
+            <wp14:sizeRelH relativeFrom="page">
+              <wp14:pctWidth>0</wp14:pctWidth>
+            </wp14:sizeRelH>
+            <wp14:sizeRelV relativeFrom="page">
+              <wp14:pctHeight>0</wp14:pctHeight>
+            </wp14:sizeRelV>
+          </wp:anchor>
+        </w:drawing>
+      </w:r>
+      <w:r>
+        <w:rPr>
+          <w:sz w:val="24"/>
+          <w:szCs w:val="24"/>
+        </w:rPr>
+        <w:t>A táblák tabon tudunk hozzáadni, szerekeszteni, listázni, keresni és törölni az adott táblához/táblából rekordokat.</w:t>
+      </w:r>
+      <w:r>
+        <w:rPr>
+          <w:sz w:val="24"/>
+          <w:szCs w:val="24"/>
+        </w:rPr>
+        <w:br/>
+      </w:r>
+      <w:r>
+        <w:rPr>
+          <w:sz w:val="24"/>
+          <w:szCs w:val="24"/>
+        </w:rPr>
+        <w:t>Adott mezőre keresni a bal sarokban található kiválasztó segítségével, illetve a mellette található szövegmezővel lehet.</w:t>
+      </w:r>
+      <w:r>
+        <w:rPr>
+          <w:sz w:val="24"/>
+          <w:szCs w:val="24"/>
+        </w:rPr>
+        <w:br/>
+      </w:r>
+      <w:r>
+        <w:rPr>
+          <w:sz w:val="24"/>
+          <w:szCs w:val="24"/>
+        </w:rPr>
+        <w:br/>
+      </w:r>
+      <w:r>
+        <w:rPr>
+          <w:sz w:val="24"/>
+          <w:szCs w:val="24"/>
+        </w:rPr>
+        <w:br/>
+      </w:r>
+      <w:r>
+        <w:rPr>
+          <w:sz w:val="24"/>
+          <w:szCs w:val="24"/>
+        </w:rPr>
+        <w:br/>
+      </w:r>
+      <w:r>
+        <w:rPr>
+          <w:sz w:val="24"/>
+          <w:szCs w:val="24"/>
+        </w:rPr>
+        <w:br/>
+      </w:r>
+      <w:r>
+        <w:rPr>
+          <w:sz w:val="24"/>
+          <w:szCs w:val="24"/>
+        </w:rPr>
+        <w:br/>
+      </w:r>
+      <w:r>
+        <w:rPr>
+          <w:noProof/>
+          <w:sz w:val="24"/>
+          <w:szCs w:val="24"/>
+          <w:lang w:eastAsia="hu-HU"/>
+        </w:rPr>
+        <w:lastRenderedPageBreak/>
+        <w:drawing>
+          <wp:anchor distT="0" distB="0" distL="114300" distR="114300" simplePos="0" relativeHeight="251674624" behindDoc="1" locked="0" layoutInCell="1" allowOverlap="1" wp14:anchorId="7D0DB321" wp14:editId="119DFF1D">
+            <wp:simplePos x="0" y="0"/>
+            <wp:positionH relativeFrom="column">
+              <wp:posOffset>3004185</wp:posOffset>
+            </wp:positionH>
+            <wp:positionV relativeFrom="paragraph">
+              <wp:posOffset>-25400</wp:posOffset>
+            </wp:positionV>
+            <wp:extent cx="2559685" cy="2750185"/>
+            <wp:effectExtent l="0" t="0" r="0" b="0"/>
+            <wp:wrapTight wrapText="bothSides">
+              <wp:wrapPolygon edited="0">
+                <wp:start x="0" y="0"/>
+                <wp:lineTo x="0" y="21396"/>
+                <wp:lineTo x="21380" y="21396"/>
+                <wp:lineTo x="21380" y="0"/>
+                <wp:lineTo x="0" y="0"/>
+              </wp:wrapPolygon>
+            </wp:wrapTight>
+            <wp:docPr id="6" name="Picture 6"/>
+            <wp:cNvGraphicFramePr>
+              <a:graphicFrameLocks xmlns:a="http://schemas.openxmlformats.org/drawingml/2006/main" noChangeAspect="1"/>
+            </wp:cNvGraphicFramePr>
+            <a:graphic xmlns:a="http://schemas.openxmlformats.org/drawingml/2006/main">
+              <a:graphicData uri="http://schemas.openxmlformats.org/drawingml/2006/picture">
+                <pic:pic xmlns:pic="http://schemas.openxmlformats.org/drawingml/2006/picture">
+                  <pic:nvPicPr>
+                    <pic:cNvPr id="0" name=""/>
+                    <pic:cNvPicPr/>
+                  </pic:nvPicPr>
+                  <pic:blipFill>
+                    <a:blip r:embed="rId14">
+                      <a:extLst>
+                        <a:ext uri="{28A0092B-C50C-407E-A947-70E740481C1C}">
+                          <a14:useLocalDpi xmlns:a14="http://schemas.microsoft.com/office/drawing/2010/main" val="0"/>
+                        </a:ext>
+                      </a:extLst>
+                    </a:blip>
+                    <a:stretch>
+                      <a:fillRect/>
+                    </a:stretch>
+                  </pic:blipFill>
+                  <pic:spPr>
+                    <a:xfrm>
+                      <a:off x="0" y="0"/>
+                      <a:ext cx="2559685" cy="2750185"/>
+                    </a:xfrm>
+                    <a:prstGeom prst="rect">
+                      <a:avLst/>
+                    </a:prstGeom>
+                  </pic:spPr>
+                </pic:pic>
+              </a:graphicData>
+            </a:graphic>
+            <wp14:sizeRelH relativeFrom="page">
+              <wp14:pctWidth>0</wp14:pctWidth>
+            </wp14:sizeRelH>
+            <wp14:sizeRelV relativeFrom="page">
+              <wp14:pctHeight>0</wp14:pctHeight>
+            </wp14:sizeRelV>
+          </wp:anchor>
+        </w:drawing>
+      </w:r>
+      <w:r>
+        <w:rPr>
+          <w:sz w:val="24"/>
+          <w:szCs w:val="24"/>
+        </w:rPr>
+        <w:t>Törlésre az adott táblázatbeli rekord sorában levő Törlés gomb</w:t>
+      </w:r>
+      <w:r>
+        <w:rPr>
+          <w:sz w:val="24"/>
+          <w:szCs w:val="24"/>
+        </w:rPr>
+        <w:t>ra való kattintással történik.</w:t>
+      </w:r>
+      <w:r>
+        <w:rPr>
+          <w:sz w:val="24"/>
+          <w:szCs w:val="24"/>
+        </w:rPr>
+        <w:br/>
+      </w:r>
+      <w:r>
+        <w:rPr>
+          <w:sz w:val="24"/>
+          <w:szCs w:val="24"/>
+        </w:rPr>
+        <w:br/>
+      </w:r>
+      <w:r>
+        <w:rPr>
+          <w:sz w:val="24"/>
+          <w:szCs w:val="24"/>
+        </w:rPr>
+        <w:t>Új rekord hozzáadására a keresőmezőtől jobbra található Hozzáadásra kattintva van lehetőségünk.</w:t>
+      </w:r>
+      <w:r>
+        <w:rPr>
+          <w:sz w:val="24"/>
+          <w:szCs w:val="24"/>
+        </w:rPr>
+        <w:br/>
+      </w:r>
+      <w:r>
+        <w:rPr>
+          <w:sz w:val="24"/>
+          <w:szCs w:val="24"/>
+        </w:rPr>
+        <w:t>Itt minden mezőt kikell tölteni, nem minden mező bemenete van validálva. A képen látható személyi mező pl. akármi lehet (maximum 20 karakter)</w:t>
+      </w:r>
+      <w:r>
+        <w:rPr>
+          <w:sz w:val="24"/>
+          <w:szCs w:val="24"/>
+        </w:rPr>
+        <w:br/>
+        <w:t xml:space="preserve">Más táblából bekapcsolandó adatok bevitelének könnyítésére kiválasztó dobozok vannak, amikből mindig csak olyan rekordokat </w:t>
+      </w:r>
+      <w:r>
+        <w:rPr>
+          <w:noProof/>
+          <w:sz w:val="24"/>
+          <w:szCs w:val="24"/>
+          <w:lang w:eastAsia="hu-HU"/>
+        </w:rPr>
+        <w:drawing>
+          <wp:anchor distT="0" distB="0" distL="114300" distR="114300" simplePos="0" relativeHeight="251672576" behindDoc="1" locked="0" layoutInCell="1" allowOverlap="1" wp14:anchorId="03B3CE90" wp14:editId="240818C5">
+            <wp:simplePos x="0" y="0"/>
+            <wp:positionH relativeFrom="column">
+              <wp:posOffset>3011805</wp:posOffset>
+            </wp:positionH>
+            <wp:positionV relativeFrom="paragraph">
+              <wp:posOffset>2941955</wp:posOffset>
+            </wp:positionV>
+            <wp:extent cx="2552065" cy="2741930"/>
+            <wp:effectExtent l="0" t="0" r="635" b="1270"/>
+            <wp:wrapTight wrapText="bothSides">
+              <wp:wrapPolygon edited="0">
+                <wp:start x="0" y="0"/>
+                <wp:lineTo x="0" y="21460"/>
+                <wp:lineTo x="21444" y="21460"/>
+                <wp:lineTo x="21444" y="0"/>
+                <wp:lineTo x="0" y="0"/>
+              </wp:wrapPolygon>
+            </wp:wrapTight>
+            <wp:docPr id="5" name="Picture 5"/>
+            <wp:cNvGraphicFramePr>
+              <a:graphicFrameLocks xmlns:a="http://schemas.openxmlformats.org/drawingml/2006/main" noChangeAspect="1"/>
+            </wp:cNvGraphicFramePr>
+            <a:graphic xmlns:a="http://schemas.openxmlformats.org/drawingml/2006/main">
+              <a:graphicData uri="http://schemas.openxmlformats.org/drawingml/2006/picture">
+                <pic:pic xmlns:pic="http://schemas.openxmlformats.org/drawingml/2006/picture">
+                  <pic:nvPicPr>
+                    <pic:cNvPr id="0" name=""/>
+                    <pic:cNvPicPr/>
+                  </pic:nvPicPr>
+                  <pic:blipFill>
+                    <a:blip r:embed="rId15">
+                      <a:extLst>
+                        <a:ext uri="{28A0092B-C50C-407E-A947-70E740481C1C}">
+                          <a14:useLocalDpi xmlns:a14="http://schemas.microsoft.com/office/drawing/2010/main" val="0"/>
+                        </a:ext>
+                      </a:extLst>
+                    </a:blip>
+                    <a:stretch>
+                      <a:fillRect/>
+                    </a:stretch>
+                  </pic:blipFill>
+                  <pic:spPr>
+                    <a:xfrm>
+                      <a:off x="0" y="0"/>
+                      <a:ext cx="2552065" cy="2741930"/>
+                    </a:xfrm>
+                    <a:prstGeom prst="rect">
+                      <a:avLst/>
+                    </a:prstGeom>
+                  </pic:spPr>
+                </pic:pic>
+              </a:graphicData>
+            </a:graphic>
+            <wp14:sizeRelH relativeFrom="page">
+              <wp14:pctWidth>0</wp14:pctWidth>
+            </wp14:sizeRelH>
+            <wp14:sizeRelV relativeFrom="page">
+              <wp14:pctHeight>0</wp14:pctHeight>
+            </wp14:sizeRelV>
+          </wp:anchor>
+        </w:drawing>
+      </w:r>
+      <w:r>
+        <w:rPr>
+          <w:sz w:val="24"/>
+          <w:szCs w:val="24"/>
+        </w:rPr>
+        <w:t>tudunk kiválasztani amik már léteznek.</w:t>
+      </w:r>
+      <w:r>
+        <w:rPr>
+          <w:sz w:val="24"/>
+          <w:szCs w:val="24"/>
+        </w:rPr>
+        <w:br/>
+      </w:r>
+      <w:r>
+        <w:rPr>
+          <w:sz w:val="24"/>
+          <w:szCs w:val="24"/>
+        </w:rPr>
+        <w:br/>
+      </w:r>
+      <w:r>
+        <w:rPr>
+          <w:sz w:val="24"/>
+          <w:szCs w:val="24"/>
+        </w:rPr>
+        <w:t>Szerkesztésre az adott táblázatbeli rekordra való duplakattintással van lehetőség.</w:t>
+      </w:r>
+      <w:r>
+        <w:rPr>
+          <w:sz w:val="24"/>
+          <w:szCs w:val="24"/>
+        </w:rPr>
+        <w:br/>
+        <w:t>Itt nem minden mező módosítható, ugyanis a kulcsok módosítására nincs lehetőségünk.</w:t>
+      </w:r>
+      <w:r>
+        <w:rPr>
+          <w:sz w:val="24"/>
+          <w:szCs w:val="24"/>
+        </w:rPr>
+        <w:br/>
+        <w:t>(Más táblából bekapcsolt adatok szerkesztésére viszont van lehetőség természetesen)</w:t>
+      </w:r>
+      <w:r>
+        <w:rPr>
+          <w:sz w:val="24"/>
+          <w:szCs w:val="24"/>
+        </w:rPr>
+        <w:br/>
+        <w:t>Mind a hozzáadás és a szerkesztés ugyan azokat a felugró formokat használja.</w:t>
+      </w:r>
+      <w:r>
+        <w:rPr>
+          <w:sz w:val="24"/>
+          <w:szCs w:val="24"/>
+        </w:rPr>
+        <w:br/>
+      </w:r>
+    </w:p>
+    <w:p>
+      <w:pPr>
+        <w:rPr>
+          <w:sz w:val="24"/>
+          <w:szCs w:val="24"/>
+        </w:rPr>
+      </w:pPr>
+    </w:p>
+    <w:p>
+      <w:pPr>
+        <w:rPr>
+          <w:noProof/>
+          <w:lang w:eastAsia="hu-HU"/>
+        </w:rPr>
+      </w:pPr>
+      <w:r>
+        <w:rPr>
+          <w:noProof/>
+          <w:sz w:val="24"/>
+          <w:szCs w:val="24"/>
+          <w:lang w:eastAsia="hu-HU"/>
+        </w:rPr>
+        <w:drawing>
+          <wp:anchor distT="0" distB="0" distL="114300" distR="114300" simplePos="0" relativeHeight="251678720" behindDoc="1" locked="0" layoutInCell="1" allowOverlap="1" wp14:anchorId="7A856439" wp14:editId="6A62D7F0">
+            <wp:simplePos x="0" y="0"/>
+            <wp:positionH relativeFrom="column">
+              <wp:posOffset>-510540</wp:posOffset>
+            </wp:positionH>
+            <wp:positionV relativeFrom="paragraph">
+              <wp:posOffset>810260</wp:posOffset>
+            </wp:positionV>
+            <wp:extent cx="3283585" cy="2586990"/>
+            <wp:effectExtent l="0" t="0" r="0" b="3810"/>
+            <wp:wrapTight wrapText="bothSides">
+              <wp:wrapPolygon edited="0">
+                <wp:start x="0" y="0"/>
+                <wp:lineTo x="0" y="21473"/>
+                <wp:lineTo x="21429" y="21473"/>
+                <wp:lineTo x="21429" y="0"/>
+                <wp:lineTo x="0" y="0"/>
+              </wp:wrapPolygon>
+            </wp:wrapTight>
+            <wp:docPr id="7" name="Picture 7"/>
+            <wp:cNvGraphicFramePr>
+              <a:graphicFrameLocks xmlns:a="http://schemas.openxmlformats.org/drawingml/2006/main" noChangeAspect="1"/>
+            </wp:cNvGraphicFramePr>
+            <a:graphic xmlns:a="http://schemas.openxmlformats.org/drawingml/2006/main">
+              <a:graphicData uri="http://schemas.openxmlformats.org/drawingml/2006/picture">
+                <pic:pic xmlns:pic="http://schemas.openxmlformats.org/drawingml/2006/picture">
+                  <pic:nvPicPr>
+                    <pic:cNvPr id="0" name=""/>
+                    <pic:cNvPicPr/>
+                  </pic:nvPicPr>
+                  <pic:blipFill>
+                    <a:blip r:embed="rId16" cstate="print">
+                      <a:extLst>
+                        <a:ext uri="{28A0092B-C50C-407E-A947-70E740481C1C}">
+                          <a14:useLocalDpi xmlns:a14="http://schemas.microsoft.com/office/drawing/2010/main" val="0"/>
+                        </a:ext>
+                      </a:extLst>
+                    </a:blip>
+                    <a:stretch>
+                      <a:fillRect/>
+                    </a:stretch>
+                  </pic:blipFill>
+                  <pic:spPr>
+                    <a:xfrm>
+                      <a:off x="0" y="0"/>
+                      <a:ext cx="3283585" cy="2586990"/>
+                    </a:xfrm>
+                    <a:prstGeom prst="rect">
+                      <a:avLst/>
+                    </a:prstGeom>
+                  </pic:spPr>
+                </pic:pic>
+              </a:graphicData>
+            </a:graphic>
+            <wp14:sizeRelH relativeFrom="page">
+              <wp14:pctWidth>0</wp14:pctWidth>
+            </wp14:sizeRelH>
+            <wp14:sizeRelV relativeFrom="page">
+              <wp14:pctHeight>0</wp14:pctHeight>
+            </wp14:sizeRelV>
+          </wp:anchor>
+        </w:drawing>
+      </w:r>
+      <w:r>
+        <w:rPr>
+          <w:noProof/>
+          <w:sz w:val="24"/>
+          <w:szCs w:val="24"/>
+          <w:lang w:eastAsia="hu-HU"/>
+        </w:rPr>
+        <w:drawing>
+          <wp:anchor distT="0" distB="0" distL="114300" distR="114300" simplePos="0" relativeHeight="251680768" behindDoc="1" locked="0" layoutInCell="1" allowOverlap="1" wp14:anchorId="7833133D" wp14:editId="5A75F6AE">
+            <wp:simplePos x="0" y="0"/>
+            <wp:positionH relativeFrom="column">
+              <wp:posOffset>2868930</wp:posOffset>
+            </wp:positionH>
+            <wp:positionV relativeFrom="paragraph">
+              <wp:posOffset>821055</wp:posOffset>
+            </wp:positionV>
+            <wp:extent cx="3267710" cy="2574290"/>
+            <wp:effectExtent l="0" t="0" r="8890" b="0"/>
+            <wp:wrapTight wrapText="bothSides">
+              <wp:wrapPolygon edited="0">
+                <wp:start x="0" y="0"/>
+                <wp:lineTo x="0" y="21419"/>
+                <wp:lineTo x="21533" y="21419"/>
+                <wp:lineTo x="21533" y="0"/>
+                <wp:lineTo x="0" y="0"/>
+              </wp:wrapPolygon>
+            </wp:wrapTight>
+            <wp:docPr id="11" name="Picture 11"/>
+            <wp:cNvGraphicFramePr>
+              <a:graphicFrameLocks xmlns:a="http://schemas.openxmlformats.org/drawingml/2006/main" noChangeAspect="1"/>
+            </wp:cNvGraphicFramePr>
+            <a:graphic xmlns:a="http://schemas.openxmlformats.org/drawingml/2006/main">
+              <a:graphicData uri="http://schemas.openxmlformats.org/drawingml/2006/picture">
+                <pic:pic xmlns:pic="http://schemas.openxmlformats.org/drawingml/2006/picture">
+                  <pic:nvPicPr>
+                    <pic:cNvPr id="0" name=""/>
+                    <pic:cNvPicPr/>
+                  </pic:nvPicPr>
+                  <pic:blipFill>
+                    <a:blip r:embed="rId17" cstate="print">
+                      <a:extLst>
+                        <a:ext uri="{28A0092B-C50C-407E-A947-70E740481C1C}">
+                          <a14:useLocalDpi xmlns:a14="http://schemas.microsoft.com/office/drawing/2010/main" val="0"/>
+                        </a:ext>
+                      </a:extLst>
+                    </a:blip>
+                    <a:stretch>
+                      <a:fillRect/>
+                    </a:stretch>
+                  </pic:blipFill>
+                  <pic:spPr>
+                    <a:xfrm>
+                      <a:off x="0" y="0"/>
+                      <a:ext cx="3267710" cy="2574290"/>
+                    </a:xfrm>
+                    <a:prstGeom prst="rect">
+                      <a:avLst/>
+                    </a:prstGeom>
+                  </pic:spPr>
+                </pic:pic>
+              </a:graphicData>
+            </a:graphic>
+            <wp14:sizeRelH relativeFrom="page">
+              <wp14:pctWidth>0</wp14:pctWidth>
+            </wp14:sizeRelH>
+            <wp14:sizeRelV relativeFrom="page">
+              <wp14:pctHeight>0</wp14:pctHeight>
+            </wp14:sizeRelV>
+          </wp:anchor>
+        </w:drawing>
+      </w:r>
+      <w:r>
+        <w:rPr>
+          <w:sz w:val="24"/>
+          <w:szCs w:val="24"/>
+        </w:rPr>
+        <w:t>A statisztikák tabon az adatbázishoz kapcsolódó tabon különféle érdekes adatokat lehet megjeleníteni. A</w:t>
+      </w:r>
+      <w:r>
+        <w:rPr>
+          <w:sz w:val="24"/>
+          <w:szCs w:val="24"/>
+        </w:rPr>
+        <w:t xml:space="preserve"> lenti</w:t>
+      </w:r>
+      <w:r>
+        <w:rPr>
+          <w:sz w:val="24"/>
+          <w:szCs w:val="24"/>
+        </w:rPr>
+        <w:t xml:space="preserve"> képe</w:t>
+      </w:r>
+      <w:r>
+        <w:rPr>
+          <w:sz w:val="24"/>
+          <w:szCs w:val="24"/>
+        </w:rPr>
+        <w:t>ken</w:t>
+      </w:r>
+      <w:r>
+        <w:rPr>
+          <w:sz w:val="24"/>
+          <w:szCs w:val="24"/>
+        </w:rPr>
+        <w:t xml:space="preserve"> a tantágyak gyakorisági grafikonja</w:t>
+      </w:r>
+      <w:r>
+        <w:rPr>
+          <w:sz w:val="24"/>
+          <w:szCs w:val="24"/>
+        </w:rPr>
+        <w:t xml:space="preserve"> és az órák naponkénti eloszlásaik</w:t>
+      </w:r>
+      <w:r>
+        <w:rPr>
+          <w:sz w:val="24"/>
+          <w:szCs w:val="24"/>
+        </w:rPr>
+        <w:t xml:space="preserve"> látható</w:t>
+      </w:r>
+      <w:r>
+        <w:rPr>
+          <w:sz w:val="24"/>
+          <w:szCs w:val="24"/>
+        </w:rPr>
+        <w:t>ak</w:t>
       </w:r>
       <w:r>
         <w:rPr>
@@ -1880,6 +2307,20 @@
           <w:szCs w:val="24"/>
         </w:rPr>
         <w:t>.</w:t>
+      </w:r>
+      <w:r>
+        <w:rPr>
+          <w:noProof/>
+          <w:lang w:eastAsia="hu-HU"/>
+        </w:rPr>
+        <w:t xml:space="preserve"> </w:t>
+      </w:r>
+      <w:r>
+        <w:rPr>
+          <w:noProof/>
+          <w:lang w:eastAsia="hu-HU"/>
+        </w:rPr>
+        <w:br/>
       </w:r>
     </w:p>
     <w:sectPr>

</xml_diff>

<commit_message>
Add cascades to updates
</commit_message>
<xml_diff>
--- a/docs/Leírás.docx
+++ b/docs/Leírás.docx
@@ -506,16 +506,7 @@
           <w:sz w:val="24"/>
           <w:szCs w:val="24"/>
         </w:rPr>
-        <w:t>Az adatbázis az XAMPP nevő programból futtattam, az adatbáziskezelő természetesen MySQL. Az alkalmazást Java nyelven írtam Jav</w:t>
-      </w:r>
-      <w:bookmarkStart w:id="0" w:name="_GoBack"/>
-      <w:bookmarkEnd w:id="0"/>
-      <w:r>
-        <w:rPr>
-          <w:sz w:val="24"/>
-          <w:szCs w:val="24"/>
-        </w:rPr>
-        <w:t>a 11-es verzión. Adatbázishoz való csatlakozáshoz JDBC-t használtam, a gui összerakásához pedig JavaFX-et.</w:t>
+        <w:t>Az adatbázis az XAMPP nevő programból futtattam, az adatbáziskezelő természetesen MySQL. Az alkalmazást Java nyelven írtam Java 11-es verzión. Adatbázishoz való csatlakozáshoz JDBC-t használtam, a gui összerakásához pedig JavaFX-et.</w:t>
       </w:r>
       <w:r>
         <w:rPr>
@@ -1244,7 +1235,35 @@
           <w:szCs w:val="24"/>
         </w:rPr>
         <w:br/>
-        <w:t xml:space="preserve">Az adatbázis előkészítéséhez XAMPP-ban kell MySQL szervert futtatni, majd PhpMyAdmin-ban kell létrehozni a ’timetable’ nevű adatbázist, amibe a projektben található ’timetable.sql’ fájlt kell beimportálni. Ehhez az adatbázishoz kell létrehozni egy új felhasználót ’timetable’ felhasználónévvel és a </w:t>
+        <w:t xml:space="preserve">Az adatbázis előkészítéséhez XAMPP-ban kell MySQL szervert futtatni, majd PhpMyAdmin-ban kell </w:t>
+      </w:r>
+      <w:r>
+        <w:rPr>
+          <w:sz w:val="24"/>
+          <w:szCs w:val="24"/>
+        </w:rPr>
+        <w:t>beimportálni</w:t>
+      </w:r>
+      <w:r>
+        <w:rPr>
+          <w:sz w:val="24"/>
+          <w:szCs w:val="24"/>
+        </w:rPr>
+        <w:t xml:space="preserve"> a projektben talá</w:t>
+      </w:r>
+      <w:r>
+        <w:rPr>
+          <w:sz w:val="24"/>
+          <w:szCs w:val="24"/>
+        </w:rPr>
+        <w:t>lható ’timetable.sql’ fájlt</w:t>
+      </w:r>
+      <w:r>
+        <w:rPr>
+          <w:sz w:val="24"/>
+          <w:szCs w:val="24"/>
+        </w:rPr>
+        <w:t xml:space="preserve">. Ehhez az adatbázishoz kell létrehozni egy új felhasználót ’timetable’ felhasználónévvel és a </w:t>
       </w:r>
       <w:r>
         <w:rPr>
@@ -1310,6 +1329,13 @@
           <w:szCs w:val="24"/>
         </w:rPr>
         <w:t>.Main)</w:t>
+      </w:r>
+      <w:r>
+        <w:rPr>
+          <w:sz w:val="24"/>
+          <w:szCs w:val="24"/>
+        </w:rPr>
+        <w:br/>
       </w:r>
     </w:p>
     <w:p>
@@ -1672,6 +1698,8 @@
           <w:szCs w:val="24"/>
         </w:rPr>
       </w:pPr>
+      <w:bookmarkStart w:id="0" w:name="_GoBack"/>
+      <w:bookmarkEnd w:id="0"/>
       <w:r>
         <w:rPr>
           <w:sz w:val="24"/>

</xml_diff>

<commit_message>
Add final doc files
</commit_message>
<xml_diff>
--- a/docs/Leírás.docx
+++ b/docs/Leírás.docx
@@ -6,6 +6,8 @@
       <w:pPr>
         <w:jc w:val="right"/>
       </w:pPr>
+      <w:bookmarkStart w:id="0" w:name="_GoBack"/>
+      <w:bookmarkEnd w:id="0"/>
       <w:r>
         <w:rPr>
           <w:rFonts w:cstheme="minorHAnsi"/>
@@ -543,23 +545,23 @@
           <wp:anchor distT="0" distB="0" distL="114300" distR="114300" simplePos="0" relativeHeight="251658240" behindDoc="1" locked="0" layoutInCell="1" allowOverlap="1" wp14:anchorId="41BC0EB5" wp14:editId="668D1476">
             <wp:simplePos x="0" y="0"/>
             <wp:positionH relativeFrom="column">
-              <wp:posOffset>-462915</wp:posOffset>
+              <wp:posOffset>226695</wp:posOffset>
             </wp:positionH>
             <wp:positionV relativeFrom="paragraph">
-              <wp:posOffset>371475</wp:posOffset>
+              <wp:posOffset>244475</wp:posOffset>
             </wp:positionV>
-            <wp:extent cx="6782435" cy="3292475"/>
-            <wp:effectExtent l="0" t="0" r="0" b="3175"/>
+            <wp:extent cx="5390515" cy="3764915"/>
+            <wp:effectExtent l="0" t="0" r="635" b="6985"/>
             <wp:wrapTight wrapText="bothSides">
               <wp:wrapPolygon edited="0">
                 <wp:start x="0" y="0"/>
-                <wp:lineTo x="0" y="21496"/>
-                <wp:lineTo x="21537" y="21496"/>
-                <wp:lineTo x="21537" y="0"/>
+                <wp:lineTo x="0" y="21531"/>
+                <wp:lineTo x="21526" y="21531"/>
+                <wp:lineTo x="21526" y="0"/>
                 <wp:lineTo x="0" y="0"/>
               </wp:wrapPolygon>
             </wp:wrapTight>
-            <wp:docPr id="3" name="Picture 3" descr="C:\Users\Degubi\Prog\Adatb\docs\EK.png"/>
+            <wp:docPr id="3" name="Picture 3"/>
             <wp:cNvGraphicFramePr>
               <a:graphicFrameLocks xmlns:a="http://schemas.openxmlformats.org/drawingml/2006/main" noChangeAspect="1"/>
             </wp:cNvGraphicFramePr>
@@ -580,7 +582,6 @@
                         </a:ext>
                       </a:extLst>
                     </a:blip>
-                    <a:srcRect/>
                     <a:stretch>
                       <a:fillRect/>
                     </a:stretch>
@@ -588,7 +589,7 @@
                   <pic:spPr bwMode="auto">
                     <a:xfrm>
                       <a:off x="0" y="0"/>
-                      <a:ext cx="6782435" cy="3292475"/>
+                      <a:ext cx="5390515" cy="3764915"/>
                     </a:xfrm>
                     <a:prstGeom prst="rect">
                       <a:avLst/>
@@ -1698,8 +1699,6 @@
           <w:szCs w:val="24"/>
         </w:rPr>
       </w:pPr>
-      <w:bookmarkStart w:id="0" w:name="_GoBack"/>
-      <w:bookmarkEnd w:id="0"/>
       <w:r>
         <w:rPr>
           <w:sz w:val="24"/>
@@ -2115,6 +2114,27 @@
         </w:rPr>
         <w:br/>
       </w:r>
+      <w:r>
+        <w:rPr>
+          <w:sz w:val="24"/>
+          <w:szCs w:val="24"/>
+        </w:rPr>
+        <w:br/>
+      </w:r>
+      <w:r>
+        <w:rPr>
+          <w:sz w:val="24"/>
+          <w:szCs w:val="24"/>
+        </w:rPr>
+        <w:br/>
+      </w:r>
+      <w:r>
+        <w:rPr>
+          <w:sz w:val="24"/>
+          <w:szCs w:val="24"/>
+        </w:rPr>
+        <w:br/>
+      </w:r>
     </w:p>
     <w:p>
       <w:pPr>
@@ -2123,42 +2143,34 @@
           <w:szCs w:val="24"/>
         </w:rPr>
       </w:pPr>
-    </w:p>
-    <w:p>
-      <w:pPr>
+      <w:r>
         <w:rPr>
           <w:noProof/>
+          <w:sz w:val="24"/>
+          <w:szCs w:val="24"/>
           <w:lang w:eastAsia="hu-HU"/>
         </w:rPr>
-      </w:pPr>
-      <w:r>
-        <w:rPr>
-          <w:noProof/>
-          <w:sz w:val="24"/>
-          <w:szCs w:val="24"/>
-          <w:lang w:eastAsia="hu-HU"/>
-        </w:rPr>
         <w:drawing>
-          <wp:anchor distT="0" distB="0" distL="114300" distR="114300" simplePos="0" relativeHeight="251678720" behindDoc="1" locked="0" layoutInCell="1" allowOverlap="1" wp14:anchorId="7A856439" wp14:editId="6A62D7F0">
+          <wp:anchor distT="0" distB="0" distL="114300" distR="114300" simplePos="0" relativeHeight="251682816" behindDoc="1" locked="0" layoutInCell="1" allowOverlap="1" wp14:anchorId="6F5029CF" wp14:editId="7160E082">
             <wp:simplePos x="0" y="0"/>
             <wp:positionH relativeFrom="column">
-              <wp:posOffset>-510540</wp:posOffset>
+              <wp:posOffset>2734945</wp:posOffset>
             </wp:positionH>
             <wp:positionV relativeFrom="paragraph">
-              <wp:posOffset>810260</wp:posOffset>
+              <wp:posOffset>15875</wp:posOffset>
             </wp:positionV>
-            <wp:extent cx="3283585" cy="2586990"/>
-            <wp:effectExtent l="0" t="0" r="0" b="3810"/>
+            <wp:extent cx="2909570" cy="1115060"/>
+            <wp:effectExtent l="0" t="0" r="5080" b="8890"/>
             <wp:wrapTight wrapText="bothSides">
               <wp:wrapPolygon edited="0">
                 <wp:start x="0" y="0"/>
-                <wp:lineTo x="0" y="21473"/>
-                <wp:lineTo x="21429" y="21473"/>
-                <wp:lineTo x="21429" y="0"/>
+                <wp:lineTo x="0" y="21403"/>
+                <wp:lineTo x="21496" y="21403"/>
+                <wp:lineTo x="21496" y="0"/>
                 <wp:lineTo x="0" y="0"/>
               </wp:wrapPolygon>
             </wp:wrapTight>
-            <wp:docPr id="7" name="Picture 7"/>
+            <wp:docPr id="13" name="Picture 13"/>
             <wp:cNvGraphicFramePr>
               <a:graphicFrameLocks xmlns:a="http://schemas.openxmlformats.org/drawingml/2006/main" noChangeAspect="1"/>
             </wp:cNvGraphicFramePr>
@@ -2170,7 +2182,7 @@
                     <pic:cNvPicPr/>
                   </pic:nvPicPr>
                   <pic:blipFill>
-                    <a:blip r:embed="rId16" cstate="print">
+                    <a:blip r:embed="rId16">
                       <a:extLst>
                         <a:ext uri="{28A0092B-C50C-407E-A947-70E740481C1C}">
                           <a14:useLocalDpi xmlns:a14="http://schemas.microsoft.com/office/drawing/2010/main" val="0"/>
@@ -2184,7 +2196,7 @@
                   <pic:spPr>
                     <a:xfrm>
                       <a:off x="0" y="0"/>
-                      <a:ext cx="3283585" cy="2586990"/>
+                      <a:ext cx="2909570" cy="1115060"/>
                     </a:xfrm>
                     <a:prstGeom prst="rect">
                       <a:avLst/>
@@ -2204,32 +2216,88 @@
       </w:r>
       <w:r>
         <w:rPr>
+          <w:sz w:val="24"/>
+          <w:szCs w:val="24"/>
+        </w:rPr>
+        <w:t>Ha olyan műveletet próbálunk elvégezni, amit nem lehet (pl. olyan rekord törlését kéri a felhasználó ami egy másik rekordba van ágyazva) akkor egy hibaüzenet ablakban kapunk egy leírást a hibáról.</w:t>
+      </w:r>
+    </w:p>
+    <w:p>
+      <w:pPr>
+        <w:rPr>
+          <w:sz w:val="24"/>
+          <w:szCs w:val="24"/>
+        </w:rPr>
+      </w:pPr>
+    </w:p>
+    <w:p>
+      <w:pPr>
+        <w:rPr>
+          <w:sz w:val="24"/>
+          <w:szCs w:val="24"/>
+        </w:rPr>
+      </w:pPr>
+    </w:p>
+    <w:p>
+      <w:pPr>
+        <w:rPr>
+          <w:sz w:val="24"/>
+          <w:szCs w:val="24"/>
+        </w:rPr>
+      </w:pPr>
+    </w:p>
+    <w:p>
+      <w:pPr>
+        <w:rPr>
+          <w:sz w:val="24"/>
+          <w:szCs w:val="24"/>
+        </w:rPr>
+      </w:pPr>
+    </w:p>
+    <w:p>
+      <w:pPr>
+        <w:rPr>
+          <w:sz w:val="24"/>
+          <w:szCs w:val="24"/>
+        </w:rPr>
+      </w:pPr>
+    </w:p>
+    <w:p>
+      <w:pPr>
+        <w:rPr>
           <w:noProof/>
-          <w:sz w:val="24"/>
-          <w:szCs w:val="24"/>
           <w:lang w:eastAsia="hu-HU"/>
         </w:rPr>
+      </w:pPr>
+      <w:r>
+        <w:rPr>
+          <w:noProof/>
+          <w:sz w:val="24"/>
+          <w:szCs w:val="24"/>
+          <w:lang w:eastAsia="hu-HU"/>
+        </w:rPr>
+        <w:lastRenderedPageBreak/>
         <w:drawing>
-          <wp:anchor distT="0" distB="0" distL="114300" distR="114300" simplePos="0" relativeHeight="251680768" behindDoc="1" locked="0" layoutInCell="1" allowOverlap="1" wp14:anchorId="7833133D" wp14:editId="5A75F6AE">
+          <wp:anchor distT="0" distB="0" distL="114300" distR="114300" simplePos="0" relativeHeight="251678720" behindDoc="1" locked="0" layoutInCell="1" allowOverlap="1" wp14:anchorId="18D4619F" wp14:editId="26B1D9F8">
             <wp:simplePos x="0" y="0"/>
             <wp:positionH relativeFrom="column">
-              <wp:posOffset>2868930</wp:posOffset>
+              <wp:posOffset>-509905</wp:posOffset>
             </wp:positionH>
             <wp:positionV relativeFrom="paragraph">
-              <wp:posOffset>821055</wp:posOffset>
+              <wp:posOffset>1159510</wp:posOffset>
             </wp:positionV>
-            <wp:extent cx="3267710" cy="2574290"/>
-            <wp:effectExtent l="0" t="0" r="8890" b="0"/>
+            <wp:extent cx="3282315" cy="2586990"/>
+            <wp:effectExtent l="0" t="0" r="0" b="3810"/>
             <wp:wrapTight wrapText="bothSides">
               <wp:wrapPolygon edited="0">
                 <wp:start x="0" y="0"/>
-                <wp:lineTo x="0" y="21419"/>
-                <wp:lineTo x="21533" y="21419"/>
-                <wp:lineTo x="21533" y="0"/>
+                <wp:lineTo x="0" y="21473"/>
+                <wp:lineTo x="21437" y="21473"/>
+                <wp:lineTo x="21437" y="0"/>
                 <wp:lineTo x="0" y="0"/>
               </wp:wrapPolygon>
             </wp:wrapTight>
-            <wp:docPr id="11" name="Picture 11"/>
+            <wp:docPr id="7" name="Picture 7"/>
             <wp:cNvGraphicFramePr>
               <a:graphicFrameLocks xmlns:a="http://schemas.openxmlformats.org/drawingml/2006/main" noChangeAspect="1"/>
             </wp:cNvGraphicFramePr>
@@ -2255,7 +2323,7 @@
                   <pic:spPr>
                     <a:xfrm>
                       <a:off x="0" y="0"/>
-                      <a:ext cx="3267710" cy="2574290"/>
+                      <a:ext cx="3282315" cy="2586990"/>
                     </a:xfrm>
                     <a:prstGeom prst="rect">
                       <a:avLst/>
@@ -2275,80 +2343,213 @@
       </w:r>
       <w:r>
         <w:rPr>
-          <w:sz w:val="24"/>
-          <w:szCs w:val="24"/>
-        </w:rPr>
-        <w:t>A statisztikák tabon az adatbázishoz kapcsolódó tabon különféle érdekes adatokat lehet megjeleníteni. A</w:t>
-      </w:r>
-      <w:r>
-        <w:rPr>
-          <w:sz w:val="24"/>
-          <w:szCs w:val="24"/>
-        </w:rPr>
-        <w:t xml:space="preserve"> lenti</w:t>
-      </w:r>
-      <w:r>
-        <w:rPr>
-          <w:sz w:val="24"/>
-          <w:szCs w:val="24"/>
-        </w:rPr>
-        <w:t xml:space="preserve"> képe</w:t>
-      </w:r>
-      <w:r>
-        <w:rPr>
-          <w:sz w:val="24"/>
-          <w:szCs w:val="24"/>
-        </w:rPr>
-        <w:t>ken</w:t>
-      </w:r>
-      <w:r>
-        <w:rPr>
-          <w:sz w:val="24"/>
-          <w:szCs w:val="24"/>
-        </w:rPr>
-        <w:t xml:space="preserve"> a tantágyak gyakorisági grafikonja</w:t>
-      </w:r>
-      <w:r>
-        <w:rPr>
-          <w:sz w:val="24"/>
-          <w:szCs w:val="24"/>
-        </w:rPr>
-        <w:t xml:space="preserve"> és az órák naponkénti eloszlásaik</w:t>
-      </w:r>
-      <w:r>
-        <w:rPr>
-          <w:sz w:val="24"/>
-          <w:szCs w:val="24"/>
-        </w:rPr>
-        <w:t xml:space="preserve"> látható</w:t>
-      </w:r>
-      <w:r>
-        <w:rPr>
-          <w:sz w:val="24"/>
-          <w:szCs w:val="24"/>
-        </w:rPr>
-        <w:t>ak</w:t>
-      </w:r>
-      <w:r>
-        <w:rPr>
-          <w:sz w:val="24"/>
-          <w:szCs w:val="24"/>
-        </w:rPr>
-        <w:t>.</w:t>
+          <w:noProof/>
+          <w:sz w:val="24"/>
+          <w:szCs w:val="24"/>
+          <w:lang w:eastAsia="hu-HU"/>
+        </w:rPr>
+        <w:drawing>
+          <wp:anchor distT="0" distB="0" distL="114300" distR="114300" simplePos="0" relativeHeight="251680768" behindDoc="1" locked="0" layoutInCell="1" allowOverlap="1" wp14:anchorId="35639C55" wp14:editId="497140EB">
+            <wp:simplePos x="0" y="0"/>
+            <wp:positionH relativeFrom="column">
+              <wp:posOffset>2869565</wp:posOffset>
+            </wp:positionH>
+            <wp:positionV relativeFrom="paragraph">
+              <wp:posOffset>1175385</wp:posOffset>
+            </wp:positionV>
+            <wp:extent cx="3266440" cy="2574290"/>
+            <wp:effectExtent l="0" t="0" r="0" b="0"/>
+            <wp:wrapTight wrapText="bothSides">
+              <wp:wrapPolygon edited="0">
+                <wp:start x="0" y="0"/>
+                <wp:lineTo x="0" y="21419"/>
+                <wp:lineTo x="21415" y="21419"/>
+                <wp:lineTo x="21415" y="0"/>
+                <wp:lineTo x="0" y="0"/>
+              </wp:wrapPolygon>
+            </wp:wrapTight>
+            <wp:docPr id="11" name="Picture 11"/>
+            <wp:cNvGraphicFramePr>
+              <a:graphicFrameLocks xmlns:a="http://schemas.openxmlformats.org/drawingml/2006/main" noChangeAspect="1"/>
+            </wp:cNvGraphicFramePr>
+            <a:graphic xmlns:a="http://schemas.openxmlformats.org/drawingml/2006/main">
+              <a:graphicData uri="http://schemas.openxmlformats.org/drawingml/2006/picture">
+                <pic:pic xmlns:pic="http://schemas.openxmlformats.org/drawingml/2006/picture">
+                  <pic:nvPicPr>
+                    <pic:cNvPr id="0" name=""/>
+                    <pic:cNvPicPr/>
+                  </pic:nvPicPr>
+                  <pic:blipFill>
+                    <a:blip r:embed="rId18" cstate="print">
+                      <a:extLst>
+                        <a:ext uri="{28A0092B-C50C-407E-A947-70E740481C1C}">
+                          <a14:useLocalDpi xmlns:a14="http://schemas.microsoft.com/office/drawing/2010/main" val="0"/>
+                        </a:ext>
+                      </a:extLst>
+                    </a:blip>
+                    <a:stretch>
+                      <a:fillRect/>
+                    </a:stretch>
+                  </pic:blipFill>
+                  <pic:spPr>
+                    <a:xfrm>
+                      <a:off x="0" y="0"/>
+                      <a:ext cx="3266440" cy="2574290"/>
+                    </a:xfrm>
+                    <a:prstGeom prst="rect">
+                      <a:avLst/>
+                    </a:prstGeom>
+                  </pic:spPr>
+                </pic:pic>
+              </a:graphicData>
+            </a:graphic>
+            <wp14:sizeRelH relativeFrom="page">
+              <wp14:pctWidth>0</wp14:pctWidth>
+            </wp14:sizeRelH>
+            <wp14:sizeRelV relativeFrom="page">
+              <wp14:pctHeight>0</wp14:pctHeight>
+            </wp14:sizeRelV>
+          </wp:anchor>
+        </w:drawing>
       </w:r>
       <w:r>
         <w:rPr>
           <w:noProof/>
           <w:lang w:eastAsia="hu-HU"/>
         </w:rPr>
-        <w:t xml:space="preserve"> </w:t>
-      </w:r>
-      <w:r>
-        <w:rPr>
-          <w:noProof/>
-          <w:lang w:eastAsia="hu-HU"/>
-        </w:rPr>
-        <w:br/>
+        <w:drawing>
+          <wp:anchor distT="0" distB="0" distL="114300" distR="114300" simplePos="0" relativeHeight="251681792" behindDoc="1" locked="0" layoutInCell="1" allowOverlap="1" wp14:anchorId="3602E0FD" wp14:editId="277E0EEC">
+            <wp:simplePos x="0" y="0"/>
+            <wp:positionH relativeFrom="column">
+              <wp:posOffset>1005205</wp:posOffset>
+            </wp:positionH>
+            <wp:positionV relativeFrom="paragraph">
+              <wp:posOffset>4061460</wp:posOffset>
+            </wp:positionV>
+            <wp:extent cx="3571875" cy="2814320"/>
+            <wp:effectExtent l="0" t="0" r="9525" b="5080"/>
+            <wp:wrapTight wrapText="bothSides">
+              <wp:wrapPolygon edited="0">
+                <wp:start x="0" y="0"/>
+                <wp:lineTo x="0" y="21493"/>
+                <wp:lineTo x="21542" y="21493"/>
+                <wp:lineTo x="21542" y="0"/>
+                <wp:lineTo x="0" y="0"/>
+              </wp:wrapPolygon>
+            </wp:wrapTight>
+            <wp:docPr id="12" name="Picture 12"/>
+            <wp:cNvGraphicFramePr>
+              <a:graphicFrameLocks xmlns:a="http://schemas.openxmlformats.org/drawingml/2006/main" noChangeAspect="1"/>
+            </wp:cNvGraphicFramePr>
+            <a:graphic xmlns:a="http://schemas.openxmlformats.org/drawingml/2006/main">
+              <a:graphicData uri="http://schemas.openxmlformats.org/drawingml/2006/picture">
+                <pic:pic xmlns:pic="http://schemas.openxmlformats.org/drawingml/2006/picture">
+                  <pic:nvPicPr>
+                    <pic:cNvPr id="0" name=""/>
+                    <pic:cNvPicPr/>
+                  </pic:nvPicPr>
+                  <pic:blipFill>
+                    <a:blip r:embed="rId19">
+                      <a:extLst>
+                        <a:ext uri="{28A0092B-C50C-407E-A947-70E740481C1C}">
+                          <a14:useLocalDpi xmlns:a14="http://schemas.microsoft.com/office/drawing/2010/main" val="0"/>
+                        </a:ext>
+                      </a:extLst>
+                    </a:blip>
+                    <a:stretch>
+                      <a:fillRect/>
+                    </a:stretch>
+                  </pic:blipFill>
+                  <pic:spPr>
+                    <a:xfrm>
+                      <a:off x="0" y="0"/>
+                      <a:ext cx="3571875" cy="2814320"/>
+                    </a:xfrm>
+                    <a:prstGeom prst="rect">
+                      <a:avLst/>
+                    </a:prstGeom>
+                  </pic:spPr>
+                </pic:pic>
+              </a:graphicData>
+            </a:graphic>
+            <wp14:sizeRelH relativeFrom="page">
+              <wp14:pctWidth>0</wp14:pctWidth>
+            </wp14:sizeRelH>
+            <wp14:sizeRelV relativeFrom="page">
+              <wp14:pctHeight>0</wp14:pctHeight>
+            </wp14:sizeRelV>
+          </wp:anchor>
+        </w:drawing>
+      </w:r>
+      <w:r>
+        <w:rPr>
+          <w:sz w:val="24"/>
+          <w:szCs w:val="24"/>
+        </w:rPr>
+        <w:t>A statisztikák tabon az adatbázishoz kapcsolódó tabon különféle érdekes adatokat lehet megjeleníteni. A</w:t>
+      </w:r>
+      <w:r>
+        <w:rPr>
+          <w:sz w:val="24"/>
+          <w:szCs w:val="24"/>
+        </w:rPr>
+        <w:t xml:space="preserve"> lenti</w:t>
+      </w:r>
+      <w:r>
+        <w:rPr>
+          <w:sz w:val="24"/>
+          <w:szCs w:val="24"/>
+        </w:rPr>
+        <w:t xml:space="preserve"> képe</w:t>
+      </w:r>
+      <w:r>
+        <w:rPr>
+          <w:sz w:val="24"/>
+          <w:szCs w:val="24"/>
+        </w:rPr>
+        <w:t>ken</w:t>
+      </w:r>
+      <w:r>
+        <w:rPr>
+          <w:sz w:val="24"/>
+          <w:szCs w:val="24"/>
+        </w:rPr>
+        <w:t xml:space="preserve"> a tantágyak gyakorisági grafikonja</w:t>
+      </w:r>
+      <w:r>
+        <w:rPr>
+          <w:sz w:val="24"/>
+          <w:szCs w:val="24"/>
+        </w:rPr>
+        <w:t xml:space="preserve"> és az órák naponkénti eloszlásaik</w:t>
+      </w:r>
+      <w:r>
+        <w:rPr>
+          <w:sz w:val="24"/>
+          <w:szCs w:val="24"/>
+        </w:rPr>
+        <w:t xml:space="preserve"> látható</w:t>
+      </w:r>
+      <w:r>
+        <w:rPr>
+          <w:sz w:val="24"/>
+          <w:szCs w:val="24"/>
+        </w:rPr>
+        <w:t>ak</w:t>
+      </w:r>
+      <w:r>
+        <w:rPr>
+          <w:sz w:val="24"/>
+          <w:szCs w:val="24"/>
+        </w:rPr>
+        <w:t>.</w:t>
+      </w:r>
+      <w:r>
+        <w:rPr>
+          <w:sz w:val="24"/>
+          <w:szCs w:val="24"/>
+        </w:rPr>
+        <w:t xml:space="preserve"> A 3. grafikonon az x tengely a nap pozícionálására szolgál, az y tengely a teremszámot jelzi, a buborékok színei naponként változnak, a méreteik pedig a mennyiséget jelzik.</w:t>
       </w:r>
     </w:p>
     <w:sectPr>

</xml_diff>